<commit_message>
The simulations done again and Commented report
The simulations for R-L load and R-L load with line ind. have been done again. Also, some comments have been done for Part1
</commit_message>
<xml_diff>
--- a/Lab3_Report_v3.docx
+++ b/Lab3_Report_v3.docx
@@ -439,17 +439,8 @@
           <w:rFonts w:ascii="Times New Roman" w:hAnsi="Times New Roman" w:cs="Times New Roman"/>
           <w:bCs/>
         </w:rPr>
-        <w:t xml:space="preserve"> </w:t>
-      </w:r>
-      <w:proofErr w:type="spellStart"/>
-      <w:r>
-        <w:rPr>
-          <w:rFonts w:ascii="Times New Roman" w:hAnsi="Times New Roman" w:cs="Times New Roman"/>
-          <w:bCs/>
-        </w:rPr>
-        <w:t>Sağlam</w:t>
-      </w:r>
-      <w:proofErr w:type="spellEnd"/>
+        <w:t xml:space="preserve"> Sağlam</w:t>
+      </w:r>
       <w:r>
         <w:rPr>
           <w:rFonts w:ascii="Times New Roman" w:hAnsi="Times New Roman" w:cs="Times New Roman"/>
@@ -657,21 +648,7 @@
         <w:rPr>
           <w:rFonts w:cstheme="minorHAnsi"/>
         </w:rPr>
-        <w:t xml:space="preserve"> firing angles. The power factor, THD, thyristor voltage, output voltage </w:t>
-      </w:r>
-      <w:proofErr w:type="gramStart"/>
-      <w:r>
-        <w:rPr>
-          <w:rFonts w:cstheme="minorHAnsi"/>
-        </w:rPr>
-        <w:t>mean</w:t>
-      </w:r>
-      <w:proofErr w:type="gramEnd"/>
-      <w:r>
-        <w:rPr>
-          <w:rFonts w:cstheme="minorHAnsi"/>
-        </w:rPr>
-        <w:t xml:space="preserve"> and peak-to-peak will be measured. In the first part, R load will be used. In the second part, RL load will be used. In the </w:t>
+        <w:t xml:space="preserve"> firing angles. The power factor, THD, thyristor voltage, output voltage mean and peak-to-peak will be measured. In the first part, R load will be used. In the second part, RL load will be used. In the </w:t>
       </w:r>
       <w:r>
         <w:rPr>
@@ -776,7 +753,7 @@
     </w:p>
     <w:p>
       <w:pPr>
-        <w:pStyle w:val="ResimYazs"/>
+        <w:pStyle w:val="Caption"/>
         <w:jc w:val="center"/>
         <w:rPr>
           <w:rFonts w:cstheme="minorHAnsi"/>
@@ -904,7 +881,7 @@
     </w:p>
     <w:p>
       <w:pPr>
-        <w:pStyle w:val="ResimYazs"/>
+        <w:pStyle w:val="Caption"/>
         <w:jc w:val="center"/>
         <w:rPr>
           <w:rFonts w:cstheme="minorHAnsi"/>
@@ -1035,7 +1012,7 @@
     </w:p>
     <w:p>
       <w:pPr>
-        <w:pStyle w:val="ResimYazs"/>
+        <w:pStyle w:val="Caption"/>
         <w:jc w:val="center"/>
         <w:rPr>
           <w:rFonts w:cstheme="minorHAnsi"/>
@@ -1177,7 +1154,7 @@
     </w:p>
     <w:p>
       <w:pPr>
-        <w:pStyle w:val="ResimYazs"/>
+        <w:pStyle w:val="Caption"/>
         <w:jc w:val="center"/>
         <w:rPr>
           <w:rFonts w:cstheme="minorHAnsi"/>
@@ -1305,12 +1282,13 @@
     </w:p>
     <w:p>
       <w:pPr>
-        <w:pStyle w:val="ResimYazs"/>
+        <w:pStyle w:val="Caption"/>
         <w:jc w:val="center"/>
         <w:rPr>
           <w:rFonts w:cstheme="minorHAnsi"/>
         </w:rPr>
       </w:pPr>
+      <w:commentRangeStart w:id="0"/>
       <w:r>
         <w:rPr>
           <w:rFonts w:cstheme="minorHAnsi"/>
@@ -1347,6 +1325,16 @@
           <w:rFonts w:cstheme="minorHAnsi"/>
         </w:rPr>
         <w:fldChar w:fldCharType="end"/>
+      </w:r>
+      <w:commentRangeEnd w:id="0"/>
+      <w:r>
+        <w:rPr>
+          <w:rStyle w:val="CommentReference"/>
+          <w:i w:val="0"/>
+          <w:iCs w:val="0"/>
+          <w:color w:val="auto"/>
+        </w:rPr>
+        <w:commentReference w:id="0"/>
       </w:r>
       <w:r>
         <w:rPr>
@@ -1389,7 +1377,7 @@
     </w:p>
     <w:tbl>
       <w:tblPr>
-        <w:tblStyle w:val="TabloKlavuzu"/>
+        <w:tblStyle w:val="TableGrid"/>
         <w:tblW w:w="9717" w:type="dxa"/>
         <w:tblLook w:val="04A0" w:firstRow="1" w:lastRow="0" w:firstColumn="1" w:lastColumn="0" w:noHBand="0" w:noVBand="1"/>
       </w:tblPr>
@@ -1713,7 +1701,6 @@
                 <w:szCs w:val="12"/>
               </w:rPr>
             </w:pPr>
-            <w:proofErr w:type="gramStart"/>
             <w:r>
               <w:rPr>
                 <w:rFonts w:cstheme="minorHAnsi"/>
@@ -1724,7 +1711,6 @@
               </w:rPr>
               <w:t>P.F</w:t>
             </w:r>
-            <w:proofErr w:type="gramEnd"/>
           </w:p>
         </w:tc>
         <w:tc>
@@ -1898,7 +1884,6 @@
                 <w:szCs w:val="12"/>
               </w:rPr>
             </w:pPr>
-            <w:proofErr w:type="gramStart"/>
             <w:r>
               <w:rPr>
                 <w:rFonts w:cstheme="minorHAnsi"/>
@@ -1920,7 +1905,6 @@
               </w:rPr>
               <w:t>O,RIPPLE</w:t>
             </w:r>
-            <w:proofErr w:type="gramEnd"/>
           </w:p>
         </w:tc>
         <w:tc>
@@ -3279,17 +3263,34 @@
     </w:tbl>
     <w:p>
       <w:pPr>
-        <w:pStyle w:val="ResimYazs"/>
+        <w:pStyle w:val="Caption"/>
         <w:jc w:val="center"/>
         <w:rPr>
           <w:rFonts w:cstheme="minorHAnsi"/>
         </w:rPr>
       </w:pPr>
-      <w:r>
-        <w:rPr>
-          <w:rFonts w:cstheme="minorHAnsi"/>
-        </w:rPr>
-        <w:t>Table 2: Simulation Results of Parameters for part 1.3.2</w:t>
+      <w:commentRangeStart w:id="1"/>
+      <w:r>
+        <w:rPr>
+          <w:rFonts w:cstheme="minorHAnsi"/>
+        </w:rPr>
+        <w:t>Table 2</w:t>
+      </w:r>
+      <w:commentRangeEnd w:id="1"/>
+      <w:r>
+        <w:rPr>
+          <w:rStyle w:val="CommentReference"/>
+          <w:i w:val="0"/>
+          <w:iCs w:val="0"/>
+          <w:color w:val="auto"/>
+        </w:rPr>
+        <w:commentReference w:id="1"/>
+      </w:r>
+      <w:r>
+        <w:rPr>
+          <w:rFonts w:cstheme="minorHAnsi"/>
+        </w:rPr>
+        <w:t>: Simulation Results of Parameters for part 1.3.2</w:t>
       </w:r>
     </w:p>
     <w:p>
@@ -3415,464 +3416,6 @@
             <wp:extent cx="2776220" cy="1012618"/>
             <wp:effectExtent l="0" t="0" r="5080" b="0"/>
             <wp:docPr id="24" name="Resim 24"/>
-            <wp:cNvGraphicFramePr>
-              <a:graphicFrameLocks xmlns:a="http://schemas.openxmlformats.org/drawingml/2006/main" noChangeAspect="1"/>
-            </wp:cNvGraphicFramePr>
-            <a:graphic xmlns:a="http://schemas.openxmlformats.org/drawingml/2006/main">
-              <a:graphicData uri="http://schemas.openxmlformats.org/drawingml/2006/picture">
-                <pic:pic xmlns:pic="http://schemas.openxmlformats.org/drawingml/2006/picture">
-                  <pic:nvPicPr>
-                    <pic:cNvPr id="1" name=""/>
-                    <pic:cNvPicPr/>
-                  </pic:nvPicPr>
-                  <pic:blipFill>
-                    <a:blip r:embed="rId11"/>
-                    <a:stretch>
-                      <a:fillRect/>
-                    </a:stretch>
-                  </pic:blipFill>
-                  <pic:spPr>
-                    <a:xfrm>
-                      <a:off x="0" y="0"/>
-                      <a:ext cx="2835596" cy="1034275"/>
-                    </a:xfrm>
-                    <a:prstGeom prst="rect">
-                      <a:avLst/>
-                    </a:prstGeom>
-                  </pic:spPr>
-                </pic:pic>
-              </a:graphicData>
-            </a:graphic>
-          </wp:inline>
-        </w:drawing>
-      </w:r>
-      <w:r>
-        <w:rPr>
-          <w:noProof/>
-        </w:rPr>
-        <w:t xml:space="preserve"> </w:t>
-      </w:r>
-      <w:r>
-        <w:rPr>
-          <w:noProof/>
-        </w:rPr>
-        <w:drawing>
-          <wp:inline distT="0" distB="0" distL="0" distR="0" wp14:anchorId="2A547557" wp14:editId="6095C843">
-            <wp:extent cx="2809240" cy="1010731"/>
-            <wp:effectExtent l="0" t="0" r="0" b="0"/>
-            <wp:docPr id="27" name="Resim 27"/>
-            <wp:cNvGraphicFramePr>
-              <a:graphicFrameLocks xmlns:a="http://schemas.openxmlformats.org/drawingml/2006/main" noChangeAspect="1"/>
-            </wp:cNvGraphicFramePr>
-            <a:graphic xmlns:a="http://schemas.openxmlformats.org/drawingml/2006/main">
-              <a:graphicData uri="http://schemas.openxmlformats.org/drawingml/2006/picture">
-                <pic:pic xmlns:pic="http://schemas.openxmlformats.org/drawingml/2006/picture">
-                  <pic:nvPicPr>
-                    <pic:cNvPr id="1" name=""/>
-                    <pic:cNvPicPr/>
-                  </pic:nvPicPr>
-                  <pic:blipFill>
-                    <a:blip r:embed="rId12"/>
-                    <a:stretch>
-                      <a:fillRect/>
-                    </a:stretch>
-                  </pic:blipFill>
-                  <pic:spPr>
-                    <a:xfrm>
-                      <a:off x="0" y="0"/>
-                      <a:ext cx="2874830" cy="1034329"/>
-                    </a:xfrm>
-                    <a:prstGeom prst="rect">
-                      <a:avLst/>
-                    </a:prstGeom>
-                  </pic:spPr>
-                </pic:pic>
-              </a:graphicData>
-            </a:graphic>
-          </wp:inline>
-        </w:drawing>
-      </w:r>
-    </w:p>
-    <w:p>
-      <w:pPr>
-        <w:pStyle w:val="ResimYazs"/>
-        <w:jc w:val="center"/>
-        <w:rPr>
-          <w:rFonts w:cstheme="minorHAnsi"/>
-        </w:rPr>
-      </w:pPr>
-      <w:r>
-        <w:rPr>
-          <w:rFonts w:cstheme="minorHAnsi"/>
-        </w:rPr>
-        <w:t xml:space="preserve">Figure </w:t>
-      </w:r>
-      <w:r>
-        <w:rPr>
-          <w:rFonts w:cstheme="minorHAnsi"/>
-        </w:rPr>
-        <w:fldChar w:fldCharType="begin"/>
-      </w:r>
-      <w:r>
-        <w:rPr>
-          <w:rFonts w:cstheme="minorHAnsi"/>
-        </w:rPr>
-        <w:instrText xml:space="preserve"> SEQ Figure \* ARABIC </w:instrText>
-      </w:r>
-      <w:r>
-        <w:rPr>
-          <w:rFonts w:cstheme="minorHAnsi"/>
-        </w:rPr>
-        <w:fldChar w:fldCharType="separate"/>
-      </w:r>
-      <w:r>
-        <w:rPr>
-          <w:rFonts w:cstheme="minorHAnsi"/>
-          <w:noProof/>
-        </w:rPr>
-        <w:t>5</w:t>
-      </w:r>
-      <w:r>
-        <w:rPr>
-          <w:rFonts w:cstheme="minorHAnsi"/>
-        </w:rPr>
-        <w:fldChar w:fldCharType="end"/>
-      </w:r>
-      <w:r>
-        <w:rPr>
-          <w:rFonts w:cstheme="minorHAnsi"/>
-        </w:rPr>
-        <w:t>: The Effect of Different Firing Angle on Phase Angle (Left-&gt;0</w:t>
-      </w:r>
-      <w:r>
-        <w:rPr>
-          <w:rFonts w:cstheme="minorHAnsi"/>
-          <w:vertAlign w:val="superscript"/>
-        </w:rPr>
-        <w:t>o</w:t>
-      </w:r>
-      <w:r>
-        <w:rPr>
-          <w:rFonts w:cstheme="minorHAnsi"/>
-        </w:rPr>
-        <w:t>degree, Right-&gt;60</w:t>
-      </w:r>
-      <w:r>
-        <w:rPr>
-          <w:rFonts w:cstheme="minorHAnsi"/>
-          <w:vertAlign w:val="superscript"/>
-        </w:rPr>
-        <w:t>o</w:t>
-      </w:r>
-      <w:r>
-        <w:rPr>
-          <w:rFonts w:cstheme="minorHAnsi"/>
-        </w:rPr>
-        <w:t>degree)</w:t>
-      </w:r>
-    </w:p>
-    <w:p>
-      <w:pPr>
-        <w:keepNext/>
-        <w:jc w:val="center"/>
-        <w:rPr>
-          <w:rFonts w:cstheme="minorHAnsi"/>
-        </w:rPr>
-      </w:pPr>
-      <w:r>
-        <w:rPr>
-          <w:noProof/>
-        </w:rPr>
-        <w:drawing>
-          <wp:inline distT="0" distB="0" distL="0" distR="0" wp14:anchorId="6935286A" wp14:editId="69CE6CC8">
-            <wp:extent cx="3698240" cy="1813246"/>
-            <wp:effectExtent l="0" t="0" r="0" b="0"/>
-            <wp:docPr id="22" name="Resim 22"/>
-            <wp:cNvGraphicFramePr>
-              <a:graphicFrameLocks xmlns:a="http://schemas.openxmlformats.org/drawingml/2006/main" noChangeAspect="1"/>
-            </wp:cNvGraphicFramePr>
-            <a:graphic xmlns:a="http://schemas.openxmlformats.org/drawingml/2006/main">
-              <a:graphicData uri="http://schemas.openxmlformats.org/drawingml/2006/picture">
-                <pic:pic xmlns:pic="http://schemas.openxmlformats.org/drawingml/2006/picture">
-                  <pic:nvPicPr>
-                    <pic:cNvPr id="1" name=""/>
-                    <pic:cNvPicPr/>
-                  </pic:nvPicPr>
-                  <pic:blipFill>
-                    <a:blip r:embed="rId13"/>
-                    <a:stretch>
-                      <a:fillRect/>
-                    </a:stretch>
-                  </pic:blipFill>
-                  <pic:spPr>
-                    <a:xfrm>
-                      <a:off x="0" y="0"/>
-                      <a:ext cx="3772848" cy="1849826"/>
-                    </a:xfrm>
-                    <a:prstGeom prst="rect">
-                      <a:avLst/>
-                    </a:prstGeom>
-                  </pic:spPr>
-                </pic:pic>
-              </a:graphicData>
-            </a:graphic>
-          </wp:inline>
-        </w:drawing>
-      </w:r>
-    </w:p>
-    <w:p>
-      <w:pPr>
-        <w:pStyle w:val="ResimYazs"/>
-        <w:jc w:val="center"/>
-        <w:rPr>
-          <w:rFonts w:cstheme="minorHAnsi"/>
-        </w:rPr>
-      </w:pPr>
-      <w:r>
-        <w:rPr>
-          <w:rFonts w:cstheme="minorHAnsi"/>
-        </w:rPr>
-        <w:t xml:space="preserve">Figure </w:t>
-      </w:r>
-      <w:r>
-        <w:rPr>
-          <w:rFonts w:cstheme="minorHAnsi"/>
-        </w:rPr>
-        <w:fldChar w:fldCharType="begin"/>
-      </w:r>
-      <w:r>
-        <w:rPr>
-          <w:rFonts w:cstheme="minorHAnsi"/>
-        </w:rPr>
-        <w:instrText xml:space="preserve"> SEQ Figure \* ARABIC </w:instrText>
-      </w:r>
-      <w:r>
-        <w:rPr>
-          <w:rFonts w:cstheme="minorHAnsi"/>
-        </w:rPr>
-        <w:fldChar w:fldCharType="separate"/>
-      </w:r>
-      <w:r>
-        <w:rPr>
-          <w:rFonts w:cstheme="minorHAnsi"/>
-          <w:noProof/>
-        </w:rPr>
-        <w:t>6</w:t>
-      </w:r>
-      <w:r>
-        <w:rPr>
-          <w:rFonts w:cstheme="minorHAnsi"/>
-        </w:rPr>
-        <w:fldChar w:fldCharType="end"/>
-      </w:r>
-      <w:r>
-        <w:rPr>
-          <w:rFonts w:cstheme="minorHAnsi"/>
-        </w:rPr>
-        <w:t xml:space="preserve">: THD-F and THD-R Calculations for </w:t>
-      </w:r>
-      <w:r>
-        <w:rPr>
-          <w:rFonts w:cstheme="minorHAnsi"/>
-        </w:rPr>
-        <w:t>0</w:t>
-      </w:r>
-      <w:r>
-        <w:rPr>
-          <w:rFonts w:cstheme="minorHAnsi"/>
-          <w:vertAlign w:val="superscript"/>
-        </w:rPr>
-        <w:t>o</w:t>
-      </w:r>
-      <w:r>
-        <w:rPr>
-          <w:rFonts w:cstheme="minorHAnsi"/>
-        </w:rPr>
-        <w:t xml:space="preserve"> Degree Firing Angle</w:t>
-      </w:r>
-    </w:p>
-    <w:p>
-      <w:pPr>
-        <w:jc w:val="center"/>
-      </w:pPr>
-      <w:r>
-        <w:rPr>
-          <w:noProof/>
-        </w:rPr>
-        <w:drawing>
-          <wp:inline distT="0" distB="0" distL="0" distR="0" wp14:anchorId="5FFD9A7C" wp14:editId="5153A738">
-            <wp:extent cx="3713480" cy="1823175"/>
-            <wp:effectExtent l="0" t="0" r="1270" b="5715"/>
-            <wp:docPr id="28" name="Resim 28"/>
-            <wp:cNvGraphicFramePr>
-              <a:graphicFrameLocks xmlns:a="http://schemas.openxmlformats.org/drawingml/2006/main" noChangeAspect="1"/>
-            </wp:cNvGraphicFramePr>
-            <a:graphic xmlns:a="http://schemas.openxmlformats.org/drawingml/2006/main">
-              <a:graphicData uri="http://schemas.openxmlformats.org/drawingml/2006/picture">
-                <pic:pic xmlns:pic="http://schemas.openxmlformats.org/drawingml/2006/picture">
-                  <pic:nvPicPr>
-                    <pic:cNvPr id="1" name=""/>
-                    <pic:cNvPicPr/>
-                  </pic:nvPicPr>
-                  <pic:blipFill>
-                    <a:blip r:embed="rId14"/>
-                    <a:stretch>
-                      <a:fillRect/>
-                    </a:stretch>
-                  </pic:blipFill>
-                  <pic:spPr>
-                    <a:xfrm>
-                      <a:off x="0" y="0"/>
-                      <a:ext cx="3747034" cy="1839649"/>
-                    </a:xfrm>
-                    <a:prstGeom prst="rect">
-                      <a:avLst/>
-                    </a:prstGeom>
-                  </pic:spPr>
-                </pic:pic>
-              </a:graphicData>
-            </a:graphic>
-          </wp:inline>
-        </w:drawing>
-      </w:r>
-    </w:p>
-    <w:p>
-      <w:pPr>
-        <w:pStyle w:val="ResimYazs"/>
-        <w:jc w:val="center"/>
-        <w:rPr>
-          <w:rFonts w:cstheme="minorHAnsi"/>
-        </w:rPr>
-      </w:pPr>
-      <w:r>
-        <w:rPr>
-          <w:rFonts w:cstheme="minorHAnsi"/>
-        </w:rPr>
-        <w:t xml:space="preserve">Figure </w:t>
-      </w:r>
-      <w:r>
-        <w:rPr>
-          <w:rFonts w:cstheme="minorHAnsi"/>
-        </w:rPr>
-        <w:fldChar w:fldCharType="begin"/>
-      </w:r>
-      <w:r>
-        <w:rPr>
-          <w:rFonts w:cstheme="minorHAnsi"/>
-        </w:rPr>
-        <w:instrText xml:space="preserve"> SEQ Figure \* ARABIC </w:instrText>
-      </w:r>
-      <w:r>
-        <w:rPr>
-          <w:rFonts w:cstheme="minorHAnsi"/>
-        </w:rPr>
-        <w:fldChar w:fldCharType="separate"/>
-      </w:r>
-      <w:r>
-        <w:rPr>
-          <w:rFonts w:cstheme="minorHAnsi"/>
-          <w:noProof/>
-        </w:rPr>
-        <w:t>7</w:t>
-      </w:r>
-      <w:r>
-        <w:rPr>
-          <w:rFonts w:cstheme="minorHAnsi"/>
-        </w:rPr>
-        <w:fldChar w:fldCharType="end"/>
-      </w:r>
-      <w:r>
-        <w:rPr>
-          <w:rFonts w:cstheme="minorHAnsi"/>
-        </w:rPr>
-        <w:t>:THD-F and THD-R Calculations for 60</w:t>
-      </w:r>
-      <w:r>
-        <w:rPr>
-          <w:rFonts w:cstheme="minorHAnsi"/>
-          <w:vertAlign w:val="superscript"/>
-        </w:rPr>
-        <w:t>o</w:t>
-      </w:r>
-      <w:r>
-        <w:rPr>
-          <w:rFonts w:cstheme="minorHAnsi"/>
-        </w:rPr>
-        <w:t xml:space="preserve"> Degree Firing Angle</w:t>
-      </w:r>
-    </w:p>
-    <w:p>
-      <w:pPr>
-        <w:jc w:val="both"/>
-        <w:rPr>
-          <w:rFonts w:cstheme="minorHAnsi"/>
-        </w:rPr>
-      </w:pPr>
-      <w:r>
-        <w:rPr>
-          <w:rFonts w:cstheme="minorHAnsi"/>
-        </w:rPr>
-        <w:t xml:space="preserve">As it can be seen in Figure 6 and 7, THD values are increased with increasing firing angle. The firing angle makes the output voltage and current more </w:t>
-      </w:r>
-      <w:proofErr w:type="gramStart"/>
-      <w:r>
-        <w:rPr>
-          <w:rFonts w:cstheme="minorHAnsi"/>
-        </w:rPr>
-        <w:t>square-wave</w:t>
-      </w:r>
-      <w:proofErr w:type="gramEnd"/>
-      <w:r>
-        <w:rPr>
-          <w:rFonts w:cstheme="minorHAnsi"/>
-        </w:rPr>
-        <w:t xml:space="preserve"> shaped and less sinusoidal shape. More sinusoidal shape in the wave means less THD value. This is the reason for increasing THD values. </w:t>
-      </w:r>
-    </w:p>
-    <w:p>
-      <w:pPr>
-        <w:rPr>
-          <w:rFonts w:cstheme="minorHAnsi"/>
-        </w:rPr>
-      </w:pPr>
-      <w:r>
-        <w:rPr>
-          <w:rFonts w:cstheme="minorHAnsi"/>
-        </w:rPr>
-        <w:t xml:space="preserve">In addition, the firing angle </w:t>
-      </w:r>
-      <w:proofErr w:type="gramStart"/>
-      <w:r>
-        <w:rPr>
-          <w:rFonts w:cstheme="minorHAnsi"/>
-        </w:rPr>
-        <w:t>has an effect on</w:t>
-      </w:r>
-      <w:proofErr w:type="gramEnd"/>
-      <w:r>
-        <w:rPr>
-          <w:rFonts w:cstheme="minorHAnsi"/>
-        </w:rPr>
-        <w:t xml:space="preserve"> power measurements. </w:t>
-      </w:r>
-    </w:p>
-    <w:p>
-      <w:pPr>
-        <w:jc w:val="center"/>
-        <w:rPr>
-          <w:rFonts w:cstheme="minorHAnsi"/>
-        </w:rPr>
-      </w:pPr>
-      <w:r>
-        <w:rPr>
-          <w:noProof/>
-        </w:rPr>
-        <w:lastRenderedPageBreak/>
-        <w:drawing>
-          <wp:inline distT="0" distB="0" distL="0" distR="0" wp14:anchorId="51118014" wp14:editId="7ADF482A">
-            <wp:extent cx="3800774" cy="3484880"/>
-            <wp:effectExtent l="0" t="0" r="9525" b="1270"/>
-            <wp:docPr id="25" name="Resim 25"/>
             <wp:cNvGraphicFramePr>
               <a:graphicFrameLocks xmlns:a="http://schemas.openxmlformats.org/drawingml/2006/main" noChangeAspect="1"/>
             </wp:cNvGraphicFramePr>
@@ -3892,7 +3435,7 @@
                   <pic:spPr>
                     <a:xfrm>
                       <a:off x="0" y="0"/>
-                      <a:ext cx="3806068" cy="3489734"/>
+                      <a:ext cx="2835596" cy="1034275"/>
                     </a:xfrm>
                     <a:prstGeom prst="rect">
                       <a:avLst/>
@@ -3904,89 +3447,21 @@
           </wp:inline>
         </w:drawing>
       </w:r>
-    </w:p>
-    <w:p>
-      <w:pPr>
-        <w:pStyle w:val="ResimYazs"/>
-        <w:jc w:val="center"/>
-        <w:rPr>
-          <w:rFonts w:cstheme="minorHAnsi"/>
-        </w:rPr>
-      </w:pPr>
-      <w:r>
-        <w:rPr>
-          <w:rFonts w:cstheme="minorHAnsi"/>
-        </w:rPr>
-        <w:t xml:space="preserve">Figure </w:t>
-      </w:r>
-      <w:r>
-        <w:rPr>
-          <w:rFonts w:cstheme="minorHAnsi"/>
-        </w:rPr>
-        <w:fldChar w:fldCharType="begin"/>
-      </w:r>
-      <w:r>
-        <w:rPr>
-          <w:rFonts w:cstheme="minorHAnsi"/>
-        </w:rPr>
-        <w:instrText xml:space="preserve"> SEQ Figure \* ARABIC </w:instrText>
-      </w:r>
-      <w:r>
-        <w:rPr>
-          <w:rFonts w:cstheme="minorHAnsi"/>
-        </w:rPr>
-        <w:fldChar w:fldCharType="separate"/>
-      </w:r>
-      <w:r>
-        <w:rPr>
-          <w:rFonts w:cstheme="minorHAnsi"/>
+      <w:r>
+        <w:rPr>
           <w:noProof/>
         </w:rPr>
-        <w:t>8</w:t>
-      </w:r>
-      <w:r>
-        <w:rPr>
-          <w:rFonts w:cstheme="minorHAnsi"/>
-        </w:rPr>
-        <w:fldChar w:fldCharType="end"/>
-      </w:r>
-      <w:r>
-        <w:rPr>
-          <w:rFonts w:cstheme="minorHAnsi"/>
-        </w:rPr>
-        <w:t>: Power Measurements and Calculations for 0</w:t>
-      </w:r>
-      <w:r>
-        <w:rPr>
-          <w:rFonts w:cstheme="minorHAnsi"/>
-          <w:vertAlign w:val="superscript"/>
-        </w:rPr>
-        <w:t>o</w:t>
-      </w:r>
-      <w:r>
-        <w:rPr>
-          <w:rFonts w:cstheme="minorHAnsi"/>
-        </w:rPr>
-        <w:t xml:space="preserve"> Degree Firing Angle</w:t>
-      </w:r>
-    </w:p>
-    <w:p>
-      <w:pPr>
-        <w:keepNext/>
-        <w:jc w:val="center"/>
-        <w:rPr>
-          <w:rFonts w:cstheme="minorHAnsi"/>
-        </w:rPr>
-      </w:pPr>
+        <w:t xml:space="preserve"> </w:t>
+      </w:r>
       <w:r>
         <w:rPr>
           <w:noProof/>
         </w:rPr>
         <w:drawing>
-          <wp:inline distT="0" distB="0" distL="0" distR="0" wp14:anchorId="499DB91F" wp14:editId="646D2B78">
-            <wp:extent cx="3794760" cy="3513667"/>
+          <wp:inline distT="0" distB="0" distL="0" distR="0" wp14:anchorId="2A547557" wp14:editId="6095C843">
+            <wp:extent cx="2809240" cy="1010731"/>
             <wp:effectExtent l="0" t="0" r="0" b="0"/>
-            <wp:docPr id="29" name="Resim 29"/>
+            <wp:docPr id="27" name="Resim 27"/>
             <wp:cNvGraphicFramePr>
               <a:graphicFrameLocks xmlns:a="http://schemas.openxmlformats.org/drawingml/2006/main" noChangeAspect="1"/>
             </wp:cNvGraphicFramePr>
@@ -4006,7 +3481,7 @@
                   <pic:spPr>
                     <a:xfrm>
                       <a:off x="0" y="0"/>
-                      <a:ext cx="3819271" cy="3536362"/>
+                      <a:ext cx="2874830" cy="1034329"/>
                     </a:xfrm>
                     <a:prstGeom prst="rect">
                       <a:avLst/>
@@ -4021,7 +3496,7 @@
     </w:p>
     <w:p>
       <w:pPr>
-        <w:pStyle w:val="ResimYazs"/>
+        <w:pStyle w:val="Caption"/>
         <w:jc w:val="center"/>
         <w:rPr>
           <w:rFonts w:cstheme="minorHAnsi"/>
@@ -4056,7 +3531,7 @@
           <w:rFonts w:cstheme="minorHAnsi"/>
           <w:noProof/>
         </w:rPr>
-        <w:t>9</w:t>
+        <w:t>5</w:t>
       </w:r>
       <w:r>
         <w:rPr>
@@ -4068,7 +3543,7 @@
         <w:rPr>
           <w:rFonts w:cstheme="minorHAnsi"/>
         </w:rPr>
-        <w:t>: Power Measurements and Calculations for 60</w:t>
+        <w:t>: The Effect of Different Firing Angle on Phase Angle (Left-&gt;0</w:t>
       </w:r>
       <w:r>
         <w:rPr>
@@ -4081,129 +3556,39 @@
         <w:rPr>
           <w:rFonts w:cstheme="minorHAnsi"/>
         </w:rPr>
-        <w:t xml:space="preserve"> Degree Firing Angle</w:t>
+        <w:t>degree, Right-&gt;60</w:t>
+      </w:r>
+      <w:r>
+        <w:rPr>
+          <w:rFonts w:cstheme="minorHAnsi"/>
+          <w:vertAlign w:val="superscript"/>
+        </w:rPr>
+        <w:t>o</w:t>
+      </w:r>
+      <w:r>
+        <w:rPr>
+          <w:rFonts w:cstheme="minorHAnsi"/>
+        </w:rPr>
+        <w:t>degree)</w:t>
       </w:r>
     </w:p>
     <w:p>
       <w:pPr>
-        <w:jc w:val="both"/>
+        <w:keepNext/>
+        <w:jc w:val="center"/>
         <w:rPr>
           <w:rFonts w:cstheme="minorHAnsi"/>
         </w:rPr>
       </w:pPr>
       <w:r>
         <w:rPr>
-          <w:rFonts w:cstheme="minorHAnsi"/>
-        </w:rPr>
-        <w:t>As expected, with 0</w:t>
-      </w:r>
-      <w:r>
-        <w:rPr>
-          <w:rFonts w:cstheme="minorHAnsi"/>
-          <w:vertAlign w:val="superscript"/>
-        </w:rPr>
-        <w:t>o</w:t>
-      </w:r>
-      <w:r>
-        <w:rPr>
-          <w:rFonts w:cstheme="minorHAnsi"/>
-        </w:rPr>
-        <w:t xml:space="preserve"> degree firing angle, there is no reactive </w:t>
-      </w:r>
-      <w:proofErr w:type="gramStart"/>
-      <w:r>
-        <w:rPr>
-          <w:rFonts w:cstheme="minorHAnsi"/>
-        </w:rPr>
-        <w:t>power</w:t>
-      </w:r>
-      <w:proofErr w:type="gramEnd"/>
-      <w:r>
-        <w:rPr>
-          <w:rFonts w:cstheme="minorHAnsi"/>
-        </w:rPr>
-        <w:t xml:space="preserve"> and the active power is on its maximum. However, the active power </w:t>
-      </w:r>
-      <w:proofErr w:type="gramStart"/>
-      <w:r>
-        <w:rPr>
-          <w:rFonts w:cstheme="minorHAnsi"/>
-        </w:rPr>
-        <w:t>decreased</w:t>
-      </w:r>
-      <w:proofErr w:type="gramEnd"/>
-      <w:r>
-        <w:rPr>
-          <w:rFonts w:cstheme="minorHAnsi"/>
-        </w:rPr>
-        <w:t xml:space="preserve"> and the </w:t>
-      </w:r>
-      <w:r>
-        <w:rPr>
-          <w:rFonts w:cstheme="minorHAnsi"/>
-        </w:rPr>
-        <w:t xml:space="preserve">reactive power increased with increasing firing angle. </w:t>
-      </w:r>
-      <w:r>
-        <w:rPr>
-          <w:rFonts w:cstheme="minorHAnsi"/>
-        </w:rPr>
-        <w:t xml:space="preserve">Moreover, the rms value of line current decreased. Additionally, the power factor decreased with increasing firing angle. </w:t>
-      </w:r>
-    </w:p>
-    <w:p>
-      <w:pPr>
-        <w:jc w:val="both"/>
-        <w:rPr>
-          <w:rFonts w:cstheme="minorHAnsi"/>
-        </w:rPr>
-      </w:pPr>
-    </w:p>
-    <w:p>
-      <w:pPr>
-        <w:spacing w:line="360" w:lineRule="auto"/>
-        <w:rPr>
-          <w:rFonts w:cstheme="minorHAnsi"/>
-          <w:b/>
-          <w:bCs/>
-          <w:sz w:val="24"/>
-          <w:szCs w:val="24"/>
-        </w:rPr>
-      </w:pPr>
-      <w:r>
-        <w:rPr>
-          <w:rFonts w:cstheme="minorHAnsi"/>
-          <w:b/>
-          <w:bCs/>
-          <w:sz w:val="24"/>
-          <w:szCs w:val="24"/>
-        </w:rPr>
-        <w:lastRenderedPageBreak/>
-        <w:t>1.3.3 Three-Phase Full-Bridge Half-Controlled Rectifier Feeding an R-L Load</w:t>
-      </w:r>
-    </w:p>
-    <w:p>
-      <w:pPr>
-        <w:spacing w:line="360" w:lineRule="auto"/>
-        <w:jc w:val="center"/>
-        <w:rPr>
-          <w:rFonts w:cstheme="minorHAnsi"/>
-          <w:b/>
-          <w:bCs/>
-          <w:sz w:val="24"/>
-          <w:szCs w:val="24"/>
-        </w:rPr>
-      </w:pPr>
-      <w:r>
-        <w:rPr>
-          <w:rFonts w:cstheme="minorHAnsi"/>
           <w:noProof/>
         </w:rPr>
         <w:drawing>
-          <wp:inline distT="0" distB="0" distL="0" distR="0" wp14:anchorId="50BE527C" wp14:editId="306F49E5">
-            <wp:extent cx="4193858" cy="1732648"/>
-            <wp:effectExtent l="0" t="0" r="0" b="1270"/>
-            <wp:docPr id="20" name="Resim 20"/>
+          <wp:inline distT="0" distB="0" distL="0" distR="0" wp14:anchorId="6935286A" wp14:editId="69CE6CC8">
+            <wp:extent cx="3698240" cy="1813246"/>
+            <wp:effectExtent l="0" t="0" r="0" b="0"/>
+            <wp:docPr id="22" name="Resim 22"/>
             <wp:cNvGraphicFramePr>
               <a:graphicFrameLocks xmlns:a="http://schemas.openxmlformats.org/drawingml/2006/main" noChangeAspect="1"/>
             </wp:cNvGraphicFramePr>
@@ -4223,7 +3608,7 @@
                   <pic:spPr>
                     <a:xfrm>
                       <a:off x="0" y="0"/>
-                      <a:ext cx="4206607" cy="1737915"/>
+                      <a:ext cx="3772848" cy="1849826"/>
                     </a:xfrm>
                     <a:prstGeom prst="rect">
                       <a:avLst/>
@@ -4238,7 +3623,7 @@
     </w:p>
     <w:p>
       <w:pPr>
-        <w:pStyle w:val="ResimYazs"/>
+        <w:pStyle w:val="Caption"/>
         <w:jc w:val="center"/>
         <w:rPr>
           <w:rFonts w:cstheme="minorHAnsi"/>
@@ -4248,71 +3633,78 @@
         <w:rPr>
           <w:rFonts w:cstheme="minorHAnsi"/>
         </w:rPr>
-        <w:t>Figure 10: Three-Phase Full-Bridge Half-Controlled Rectifier Feeding an R-L Load</w:t>
+        <w:t xml:space="preserve">Figure </w:t>
+      </w:r>
+      <w:r>
+        <w:rPr>
+          <w:rFonts w:cstheme="minorHAnsi"/>
+        </w:rPr>
+        <w:fldChar w:fldCharType="begin"/>
+      </w:r>
+      <w:r>
+        <w:rPr>
+          <w:rFonts w:cstheme="minorHAnsi"/>
+        </w:rPr>
+        <w:instrText xml:space="preserve"> SEQ Figure \* ARABIC </w:instrText>
+      </w:r>
+      <w:r>
+        <w:rPr>
+          <w:rFonts w:cstheme="minorHAnsi"/>
+        </w:rPr>
+        <w:fldChar w:fldCharType="separate"/>
+      </w:r>
+      <w:r>
+        <w:rPr>
+          <w:rFonts w:cstheme="minorHAnsi"/>
+          <w:noProof/>
+        </w:rPr>
+        <w:t>6</w:t>
+      </w:r>
+      <w:r>
+        <w:rPr>
+          <w:rFonts w:cstheme="minorHAnsi"/>
+        </w:rPr>
+        <w:fldChar w:fldCharType="end"/>
+      </w:r>
+      <w:r>
+        <w:rPr>
+          <w:rFonts w:cstheme="minorHAnsi"/>
+        </w:rPr>
+        <w:t xml:space="preserve">: THD-F and THD-R Calculations for </w:t>
+      </w:r>
+      <w:r>
+        <w:rPr>
+          <w:rFonts w:cstheme="minorHAnsi"/>
+        </w:rPr>
+        <w:t>0</w:t>
+      </w:r>
+      <w:r>
+        <w:rPr>
+          <w:rFonts w:cstheme="minorHAnsi"/>
+          <w:vertAlign w:val="superscript"/>
+        </w:rPr>
+        <w:t>o</w:t>
+      </w:r>
+      <w:r>
+        <w:rPr>
+          <w:rFonts w:cstheme="minorHAnsi"/>
+        </w:rPr>
+        <w:t xml:space="preserve"> Degree Firing Angle</w:t>
       </w:r>
     </w:p>
     <w:p>
       <w:pPr>
-        <w:jc w:val="both"/>
-        <w:rPr>
-          <w:rFonts w:cstheme="minorHAnsi"/>
-        </w:rPr>
+        <w:jc w:val="center"/>
       </w:pPr>
       <w:r>
         <w:rPr>
-          <w:rFonts w:cstheme="minorHAnsi"/>
-        </w:rPr>
-        <w:t>Input voltage, input current, output voltage and output current values are observed with 0</w:t>
-      </w:r>
-      <w:r>
-        <w:rPr>
-          <w:rFonts w:cstheme="minorHAnsi"/>
-          <w:vertAlign w:val="superscript"/>
-        </w:rPr>
-        <w:t>o</w:t>
-      </w:r>
-      <w:r>
-        <w:rPr>
-          <w:rFonts w:cstheme="minorHAnsi"/>
-        </w:rPr>
-        <w:t xml:space="preserve"> and 60</w:t>
-      </w:r>
-      <w:r>
-        <w:rPr>
-          <w:rFonts w:cstheme="minorHAnsi"/>
-          <w:vertAlign w:val="superscript"/>
-        </w:rPr>
-        <w:t>o</w:t>
-      </w:r>
-      <w:r>
-        <w:rPr>
-          <w:rFonts w:cstheme="minorHAnsi"/>
-        </w:rPr>
-        <w:t xml:space="preserve"> firing angle separately. </w:t>
-      </w:r>
-    </w:p>
-    <w:p>
-      <w:pPr>
-        <w:spacing w:line="360" w:lineRule="auto"/>
-        <w:jc w:val="center"/>
-        <w:rPr>
-          <w:rFonts w:cstheme="minorHAnsi"/>
-          <w:b/>
-          <w:bCs/>
-          <w:sz w:val="24"/>
-          <w:szCs w:val="24"/>
-        </w:rPr>
-      </w:pPr>
-      <w:r>
-        <w:rPr>
-          <w:rFonts w:cstheme="minorHAnsi"/>
           <w:noProof/>
         </w:rPr>
         <w:drawing>
-          <wp:inline distT="0" distB="0" distL="0" distR="0" wp14:anchorId="3872B0C8" wp14:editId="049652FE">
-            <wp:extent cx="4508862" cy="2110796"/>
-            <wp:effectExtent l="0" t="0" r="6350" b="3810"/>
-            <wp:docPr id="21" name="Resim 21"/>
+          <wp:inline distT="0" distB="0" distL="0" distR="0" wp14:anchorId="5FFD9A7C" wp14:editId="5153A738">
+            <wp:extent cx="3713480" cy="1823175"/>
+            <wp:effectExtent l="0" t="0" r="1270" b="5715"/>
+            <wp:docPr id="28" name="Resim 28"/>
             <wp:cNvGraphicFramePr>
               <a:graphicFrameLocks xmlns:a="http://schemas.openxmlformats.org/drawingml/2006/main" noChangeAspect="1"/>
             </wp:cNvGraphicFramePr>
@@ -4332,7 +3724,7 @@
                   <pic:spPr>
                     <a:xfrm>
                       <a:off x="0" y="0"/>
-                      <a:ext cx="4516445" cy="2114346"/>
+                      <a:ext cx="3747034" cy="1839649"/>
                     </a:xfrm>
                     <a:prstGeom prst="rect">
                       <a:avLst/>
@@ -4347,7 +3739,7 @@
     </w:p>
     <w:p>
       <w:pPr>
-        <w:pStyle w:val="ResimYazs"/>
+        <w:pStyle w:val="Caption"/>
         <w:jc w:val="center"/>
         <w:rPr>
           <w:rFonts w:cstheme="minorHAnsi"/>
@@ -4357,7 +3749,44 @@
         <w:rPr>
           <w:rFonts w:cstheme="minorHAnsi"/>
         </w:rPr>
-        <w:t>Figure 11: Input Voltage, Input current, Output Voltage and Output Current with 0</w:t>
+        <w:t xml:space="preserve">Figure </w:t>
+      </w:r>
+      <w:r>
+        <w:rPr>
+          <w:rFonts w:cstheme="minorHAnsi"/>
+        </w:rPr>
+        <w:fldChar w:fldCharType="begin"/>
+      </w:r>
+      <w:r>
+        <w:rPr>
+          <w:rFonts w:cstheme="minorHAnsi"/>
+        </w:rPr>
+        <w:instrText xml:space="preserve"> SEQ Figure \* ARABIC </w:instrText>
+      </w:r>
+      <w:r>
+        <w:rPr>
+          <w:rFonts w:cstheme="minorHAnsi"/>
+        </w:rPr>
+        <w:fldChar w:fldCharType="separate"/>
+      </w:r>
+      <w:r>
+        <w:rPr>
+          <w:rFonts w:cstheme="minorHAnsi"/>
+          <w:noProof/>
+        </w:rPr>
+        <w:t>7</w:t>
+      </w:r>
+      <w:r>
+        <w:rPr>
+          <w:rFonts w:cstheme="minorHAnsi"/>
+        </w:rPr>
+        <w:fldChar w:fldCharType="end"/>
+      </w:r>
+      <w:r>
+        <w:rPr>
+          <w:rFonts w:cstheme="minorHAnsi"/>
+        </w:rPr>
+        <w:t>:THD-F and THD-R Calculations for 60</w:t>
       </w:r>
       <w:r>
         <w:rPr>
@@ -4370,31 +3799,67 @@
         <w:rPr>
           <w:rFonts w:cstheme="minorHAnsi"/>
         </w:rPr>
-        <w:t>degree Firing Angle – Part 1.3.3</w:t>
+        <w:t xml:space="preserve"> Degree Firing Angle</w:t>
       </w:r>
     </w:p>
     <w:p>
       <w:pPr>
-        <w:spacing w:line="360" w:lineRule="auto"/>
+        <w:jc w:val="both"/>
+        <w:rPr>
+          <w:rFonts w:cstheme="minorHAnsi"/>
+        </w:rPr>
+      </w:pPr>
+      <w:commentRangeStart w:id="2"/>
+      <w:r>
+        <w:rPr>
+          <w:rFonts w:cstheme="minorHAnsi"/>
+        </w:rPr>
+        <w:t>As it can be seen in Figure 6 and 7, THD values are increased with increasing firing angle. The firing angle makes the output voltage and current more square-wave shaped and less sinusoidal shape. More sinusoidal shape in the wave means less THD value. This is the reason for increasing THD values</w:t>
+      </w:r>
+      <w:commentRangeEnd w:id="2"/>
+      <w:r>
+        <w:rPr>
+          <w:rStyle w:val="CommentReference"/>
+        </w:rPr>
+        <w:commentReference w:id="2"/>
+      </w:r>
+      <w:r>
+        <w:rPr>
+          <w:rFonts w:cstheme="minorHAnsi"/>
+        </w:rPr>
+        <w:t xml:space="preserve">. </w:t>
+      </w:r>
+    </w:p>
+    <w:p>
+      <w:pPr>
+        <w:rPr>
+          <w:rFonts w:cstheme="minorHAnsi"/>
+        </w:rPr>
+      </w:pPr>
+      <w:r>
+        <w:rPr>
+          <w:rFonts w:cstheme="minorHAnsi"/>
+        </w:rPr>
+        <w:t xml:space="preserve">In addition, the firing angle has an effect on power measurements. </w:t>
+      </w:r>
+    </w:p>
+    <w:p>
+      <w:pPr>
         <w:jc w:val="center"/>
         <w:rPr>
           <w:rFonts w:cstheme="minorHAnsi"/>
-          <w:b/>
-          <w:bCs/>
-          <w:sz w:val="24"/>
-          <w:szCs w:val="24"/>
         </w:rPr>
       </w:pPr>
       <w:r>
         <w:rPr>
-          <w:rFonts w:cstheme="minorHAnsi"/>
           <w:noProof/>
         </w:rPr>
+        <w:lastRenderedPageBreak/>
         <w:drawing>
-          <wp:inline distT="0" distB="0" distL="0" distR="0" wp14:anchorId="208ECE10" wp14:editId="26DD5E8D">
-            <wp:extent cx="4753958" cy="2236016"/>
-            <wp:effectExtent l="0" t="0" r="8890" b="0"/>
-            <wp:docPr id="19" name="Resim 19"/>
+          <wp:inline distT="0" distB="0" distL="0" distR="0" wp14:anchorId="51118014" wp14:editId="7ADF482A">
+            <wp:extent cx="3800774" cy="3484880"/>
+            <wp:effectExtent l="0" t="0" r="9525" b="1270"/>
+            <wp:docPr id="25" name="Resim 25"/>
             <wp:cNvGraphicFramePr>
               <a:graphicFrameLocks xmlns:a="http://schemas.openxmlformats.org/drawingml/2006/main" noChangeAspect="1"/>
             </wp:cNvGraphicFramePr>
@@ -4414,6 +3879,500 @@
                   <pic:spPr>
                     <a:xfrm>
                       <a:off x="0" y="0"/>
+                      <a:ext cx="3806068" cy="3489734"/>
+                    </a:xfrm>
+                    <a:prstGeom prst="rect">
+                      <a:avLst/>
+                    </a:prstGeom>
+                  </pic:spPr>
+                </pic:pic>
+              </a:graphicData>
+            </a:graphic>
+          </wp:inline>
+        </w:drawing>
+      </w:r>
+    </w:p>
+    <w:p>
+      <w:pPr>
+        <w:pStyle w:val="Caption"/>
+        <w:jc w:val="center"/>
+        <w:rPr>
+          <w:rFonts w:cstheme="minorHAnsi"/>
+        </w:rPr>
+      </w:pPr>
+      <w:r>
+        <w:rPr>
+          <w:rFonts w:cstheme="minorHAnsi"/>
+        </w:rPr>
+        <w:t xml:space="preserve">Figure </w:t>
+      </w:r>
+      <w:r>
+        <w:rPr>
+          <w:rFonts w:cstheme="minorHAnsi"/>
+        </w:rPr>
+        <w:fldChar w:fldCharType="begin"/>
+      </w:r>
+      <w:r>
+        <w:rPr>
+          <w:rFonts w:cstheme="minorHAnsi"/>
+        </w:rPr>
+        <w:instrText xml:space="preserve"> SEQ Figure \* ARABIC </w:instrText>
+      </w:r>
+      <w:r>
+        <w:rPr>
+          <w:rFonts w:cstheme="minorHAnsi"/>
+        </w:rPr>
+        <w:fldChar w:fldCharType="separate"/>
+      </w:r>
+      <w:r>
+        <w:rPr>
+          <w:rFonts w:cstheme="minorHAnsi"/>
+          <w:noProof/>
+        </w:rPr>
+        <w:t>8</w:t>
+      </w:r>
+      <w:r>
+        <w:rPr>
+          <w:rFonts w:cstheme="minorHAnsi"/>
+        </w:rPr>
+        <w:fldChar w:fldCharType="end"/>
+      </w:r>
+      <w:r>
+        <w:rPr>
+          <w:rFonts w:cstheme="minorHAnsi"/>
+        </w:rPr>
+        <w:t>: Power Measurements and Calculations for 0</w:t>
+      </w:r>
+      <w:r>
+        <w:rPr>
+          <w:rFonts w:cstheme="minorHAnsi"/>
+          <w:vertAlign w:val="superscript"/>
+        </w:rPr>
+        <w:t>o</w:t>
+      </w:r>
+      <w:r>
+        <w:rPr>
+          <w:rFonts w:cstheme="minorHAnsi"/>
+        </w:rPr>
+        <w:t xml:space="preserve"> Degree Firing Angle</w:t>
+      </w:r>
+    </w:p>
+    <w:p>
+      <w:pPr>
+        <w:keepNext/>
+        <w:jc w:val="center"/>
+        <w:rPr>
+          <w:rFonts w:cstheme="minorHAnsi"/>
+        </w:rPr>
+      </w:pPr>
+      <w:r>
+        <w:rPr>
+          <w:noProof/>
+        </w:rPr>
+        <w:drawing>
+          <wp:inline distT="0" distB="0" distL="0" distR="0" wp14:anchorId="499DB91F" wp14:editId="646D2B78">
+            <wp:extent cx="3794760" cy="3513667"/>
+            <wp:effectExtent l="0" t="0" r="0" b="0"/>
+            <wp:docPr id="29" name="Resim 29"/>
+            <wp:cNvGraphicFramePr>
+              <a:graphicFrameLocks xmlns:a="http://schemas.openxmlformats.org/drawingml/2006/main" noChangeAspect="1"/>
+            </wp:cNvGraphicFramePr>
+            <a:graphic xmlns:a="http://schemas.openxmlformats.org/drawingml/2006/main">
+              <a:graphicData uri="http://schemas.openxmlformats.org/drawingml/2006/picture">
+                <pic:pic xmlns:pic="http://schemas.openxmlformats.org/drawingml/2006/picture">
+                  <pic:nvPicPr>
+                    <pic:cNvPr id="1" name=""/>
+                    <pic:cNvPicPr/>
+                  </pic:nvPicPr>
+                  <pic:blipFill>
+                    <a:blip r:embed="rId20"/>
+                    <a:stretch>
+                      <a:fillRect/>
+                    </a:stretch>
+                  </pic:blipFill>
+                  <pic:spPr>
+                    <a:xfrm>
+                      <a:off x="0" y="0"/>
+                      <a:ext cx="3819271" cy="3536362"/>
+                    </a:xfrm>
+                    <a:prstGeom prst="rect">
+                      <a:avLst/>
+                    </a:prstGeom>
+                  </pic:spPr>
+                </pic:pic>
+              </a:graphicData>
+            </a:graphic>
+          </wp:inline>
+        </w:drawing>
+      </w:r>
+    </w:p>
+    <w:p>
+      <w:pPr>
+        <w:pStyle w:val="Caption"/>
+        <w:jc w:val="center"/>
+        <w:rPr>
+          <w:rFonts w:cstheme="minorHAnsi"/>
+        </w:rPr>
+      </w:pPr>
+      <w:r>
+        <w:rPr>
+          <w:rFonts w:cstheme="minorHAnsi"/>
+        </w:rPr>
+        <w:t xml:space="preserve">Figure </w:t>
+      </w:r>
+      <w:r>
+        <w:rPr>
+          <w:rFonts w:cstheme="minorHAnsi"/>
+        </w:rPr>
+        <w:fldChar w:fldCharType="begin"/>
+      </w:r>
+      <w:r>
+        <w:rPr>
+          <w:rFonts w:cstheme="minorHAnsi"/>
+        </w:rPr>
+        <w:instrText xml:space="preserve"> SEQ Figure \* ARABIC </w:instrText>
+      </w:r>
+      <w:r>
+        <w:rPr>
+          <w:rFonts w:cstheme="minorHAnsi"/>
+        </w:rPr>
+        <w:fldChar w:fldCharType="separate"/>
+      </w:r>
+      <w:r>
+        <w:rPr>
+          <w:rFonts w:cstheme="minorHAnsi"/>
+          <w:noProof/>
+        </w:rPr>
+        <w:t>9</w:t>
+      </w:r>
+      <w:r>
+        <w:rPr>
+          <w:rFonts w:cstheme="minorHAnsi"/>
+        </w:rPr>
+        <w:fldChar w:fldCharType="end"/>
+      </w:r>
+      <w:r>
+        <w:rPr>
+          <w:rFonts w:cstheme="minorHAnsi"/>
+        </w:rPr>
+        <w:t>: Power Measurements and Calculations for 60</w:t>
+      </w:r>
+      <w:r>
+        <w:rPr>
+          <w:rFonts w:cstheme="minorHAnsi"/>
+          <w:vertAlign w:val="superscript"/>
+        </w:rPr>
+        <w:t>o</w:t>
+      </w:r>
+      <w:r>
+        <w:rPr>
+          <w:rFonts w:cstheme="minorHAnsi"/>
+        </w:rPr>
+        <w:t xml:space="preserve"> Degree Firing Angle</w:t>
+      </w:r>
+    </w:p>
+    <w:p>
+      <w:pPr>
+        <w:jc w:val="both"/>
+        <w:rPr>
+          <w:rFonts w:cstheme="minorHAnsi"/>
+        </w:rPr>
+      </w:pPr>
+      <w:r>
+        <w:rPr>
+          <w:rFonts w:cstheme="minorHAnsi"/>
+        </w:rPr>
+        <w:t>As expected, with 0</w:t>
+      </w:r>
+      <w:r>
+        <w:rPr>
+          <w:rFonts w:cstheme="minorHAnsi"/>
+          <w:vertAlign w:val="superscript"/>
+        </w:rPr>
+        <w:t>o</w:t>
+      </w:r>
+      <w:r>
+        <w:rPr>
+          <w:rFonts w:cstheme="minorHAnsi"/>
+        </w:rPr>
+        <w:t xml:space="preserve"> degree firing angle, there is no reactive power and the active power is on its maximum. However, the active power decreased and the </w:t>
+      </w:r>
+      <w:r>
+        <w:rPr>
+          <w:rFonts w:cstheme="minorHAnsi"/>
+        </w:rPr>
+        <w:t xml:space="preserve">reactive power increased with increasing firing angle. </w:t>
+      </w:r>
+      <w:r>
+        <w:rPr>
+          <w:rFonts w:cstheme="minorHAnsi"/>
+        </w:rPr>
+        <w:t xml:space="preserve">Moreover, the rms value of line current decreased. Additionally, the power factor decreased with increasing firing angle. </w:t>
+      </w:r>
+    </w:p>
+    <w:p>
+      <w:pPr>
+        <w:jc w:val="both"/>
+        <w:rPr>
+          <w:rFonts w:cstheme="minorHAnsi"/>
+        </w:rPr>
+      </w:pPr>
+    </w:p>
+    <w:p>
+      <w:pPr>
+        <w:spacing w:line="360" w:lineRule="auto"/>
+        <w:rPr>
+          <w:rFonts w:cstheme="minorHAnsi"/>
+          <w:b/>
+          <w:bCs/>
+          <w:sz w:val="24"/>
+          <w:szCs w:val="24"/>
+        </w:rPr>
+      </w:pPr>
+      <w:r>
+        <w:rPr>
+          <w:rFonts w:cstheme="minorHAnsi"/>
+          <w:b/>
+          <w:bCs/>
+          <w:sz w:val="24"/>
+          <w:szCs w:val="24"/>
+        </w:rPr>
+        <w:lastRenderedPageBreak/>
+        <w:t>1.3.3 Three-Phase Full-Bridge Half-Controlled Rectifier Feeding an R-L Load</w:t>
+      </w:r>
+    </w:p>
+    <w:p>
+      <w:pPr>
+        <w:spacing w:line="360" w:lineRule="auto"/>
+        <w:jc w:val="center"/>
+        <w:rPr>
+          <w:rFonts w:cstheme="minorHAnsi"/>
+          <w:b/>
+          <w:bCs/>
+          <w:sz w:val="24"/>
+          <w:szCs w:val="24"/>
+        </w:rPr>
+      </w:pPr>
+      <w:r>
+        <w:rPr>
+          <w:rFonts w:cstheme="minorHAnsi"/>
+          <w:noProof/>
+        </w:rPr>
+        <w:drawing>
+          <wp:inline distT="0" distB="0" distL="0" distR="0" wp14:anchorId="50BE527C" wp14:editId="306F49E5">
+            <wp:extent cx="4193858" cy="1732648"/>
+            <wp:effectExtent l="0" t="0" r="0" b="1270"/>
+            <wp:docPr id="20" name="Resim 20"/>
+            <wp:cNvGraphicFramePr>
+              <a:graphicFrameLocks xmlns:a="http://schemas.openxmlformats.org/drawingml/2006/main" noChangeAspect="1"/>
+            </wp:cNvGraphicFramePr>
+            <a:graphic xmlns:a="http://schemas.openxmlformats.org/drawingml/2006/main">
+              <a:graphicData uri="http://schemas.openxmlformats.org/drawingml/2006/picture">
+                <pic:pic xmlns:pic="http://schemas.openxmlformats.org/drawingml/2006/picture">
+                  <pic:nvPicPr>
+                    <pic:cNvPr id="1" name=""/>
+                    <pic:cNvPicPr/>
+                  </pic:nvPicPr>
+                  <pic:blipFill>
+                    <a:blip r:embed="rId21"/>
+                    <a:stretch>
+                      <a:fillRect/>
+                    </a:stretch>
+                  </pic:blipFill>
+                  <pic:spPr>
+                    <a:xfrm>
+                      <a:off x="0" y="0"/>
+                      <a:ext cx="4206607" cy="1737915"/>
+                    </a:xfrm>
+                    <a:prstGeom prst="rect">
+                      <a:avLst/>
+                    </a:prstGeom>
+                  </pic:spPr>
+                </pic:pic>
+              </a:graphicData>
+            </a:graphic>
+          </wp:inline>
+        </w:drawing>
+      </w:r>
+    </w:p>
+    <w:p>
+      <w:pPr>
+        <w:pStyle w:val="Caption"/>
+        <w:jc w:val="center"/>
+        <w:rPr>
+          <w:rFonts w:cstheme="minorHAnsi"/>
+        </w:rPr>
+      </w:pPr>
+      <w:r>
+        <w:rPr>
+          <w:rFonts w:cstheme="minorHAnsi"/>
+        </w:rPr>
+        <w:t>Figure 10: Three-Phase Full-Bridge Half-Controlled Rectifier Feeding an R-L Load</w:t>
+      </w:r>
+    </w:p>
+    <w:p>
+      <w:pPr>
+        <w:jc w:val="both"/>
+        <w:rPr>
+          <w:rFonts w:cstheme="minorHAnsi"/>
+        </w:rPr>
+      </w:pPr>
+      <w:r>
+        <w:rPr>
+          <w:rFonts w:cstheme="minorHAnsi"/>
+        </w:rPr>
+        <w:t>Input voltage, input current, output voltage and output current values are observed with 0</w:t>
+      </w:r>
+      <w:r>
+        <w:rPr>
+          <w:rFonts w:cstheme="minorHAnsi"/>
+          <w:vertAlign w:val="superscript"/>
+        </w:rPr>
+        <w:t>o</w:t>
+      </w:r>
+      <w:r>
+        <w:rPr>
+          <w:rFonts w:cstheme="minorHAnsi"/>
+        </w:rPr>
+        <w:t xml:space="preserve"> and 60</w:t>
+      </w:r>
+      <w:r>
+        <w:rPr>
+          <w:rFonts w:cstheme="minorHAnsi"/>
+          <w:vertAlign w:val="superscript"/>
+        </w:rPr>
+        <w:t>o</w:t>
+      </w:r>
+      <w:r>
+        <w:rPr>
+          <w:rFonts w:cstheme="minorHAnsi"/>
+        </w:rPr>
+        <w:t xml:space="preserve"> firing angle separately. </w:t>
+      </w:r>
+    </w:p>
+    <w:p>
+      <w:pPr>
+        <w:spacing w:line="360" w:lineRule="auto"/>
+        <w:jc w:val="center"/>
+        <w:rPr>
+          <w:rFonts w:cstheme="minorHAnsi"/>
+          <w:b/>
+          <w:bCs/>
+          <w:sz w:val="24"/>
+          <w:szCs w:val="24"/>
+        </w:rPr>
+      </w:pPr>
+      <w:r>
+        <w:rPr>
+          <w:rFonts w:cstheme="minorHAnsi"/>
+          <w:noProof/>
+        </w:rPr>
+        <w:drawing>
+          <wp:inline distT="0" distB="0" distL="0" distR="0" wp14:anchorId="3872B0C8" wp14:editId="049652FE">
+            <wp:extent cx="4508862" cy="2110796"/>
+            <wp:effectExtent l="0" t="0" r="6350" b="3810"/>
+            <wp:docPr id="21" name="Resim 21"/>
+            <wp:cNvGraphicFramePr>
+              <a:graphicFrameLocks xmlns:a="http://schemas.openxmlformats.org/drawingml/2006/main" noChangeAspect="1"/>
+            </wp:cNvGraphicFramePr>
+            <a:graphic xmlns:a="http://schemas.openxmlformats.org/drawingml/2006/main">
+              <a:graphicData uri="http://schemas.openxmlformats.org/drawingml/2006/picture">
+                <pic:pic xmlns:pic="http://schemas.openxmlformats.org/drawingml/2006/picture">
+                  <pic:nvPicPr>
+                    <pic:cNvPr id="1" name=""/>
+                    <pic:cNvPicPr/>
+                  </pic:nvPicPr>
+                  <pic:blipFill>
+                    <a:blip r:embed="rId22"/>
+                    <a:stretch>
+                      <a:fillRect/>
+                    </a:stretch>
+                  </pic:blipFill>
+                  <pic:spPr>
+                    <a:xfrm>
+                      <a:off x="0" y="0"/>
+                      <a:ext cx="4516445" cy="2114346"/>
+                    </a:xfrm>
+                    <a:prstGeom prst="rect">
+                      <a:avLst/>
+                    </a:prstGeom>
+                  </pic:spPr>
+                </pic:pic>
+              </a:graphicData>
+            </a:graphic>
+          </wp:inline>
+        </w:drawing>
+      </w:r>
+    </w:p>
+    <w:p>
+      <w:pPr>
+        <w:pStyle w:val="Caption"/>
+        <w:jc w:val="center"/>
+        <w:rPr>
+          <w:rFonts w:cstheme="minorHAnsi"/>
+        </w:rPr>
+      </w:pPr>
+      <w:r>
+        <w:rPr>
+          <w:rFonts w:cstheme="minorHAnsi"/>
+        </w:rPr>
+        <w:t>Figure 11: Input Voltage, Input current, Output Voltage and Output Current with 0</w:t>
+      </w:r>
+      <w:r>
+        <w:rPr>
+          <w:rFonts w:cstheme="minorHAnsi"/>
+          <w:vertAlign w:val="superscript"/>
+        </w:rPr>
+        <w:t>o</w:t>
+      </w:r>
+      <w:r>
+        <w:rPr>
+          <w:rFonts w:cstheme="minorHAnsi"/>
+        </w:rPr>
+        <w:t>degree Firing Angle – Part 1.3.3</w:t>
+      </w:r>
+    </w:p>
+    <w:p>
+      <w:pPr>
+        <w:spacing w:line="360" w:lineRule="auto"/>
+        <w:jc w:val="center"/>
+        <w:rPr>
+          <w:rFonts w:cstheme="minorHAnsi"/>
+          <w:b/>
+          <w:bCs/>
+          <w:sz w:val="24"/>
+          <w:szCs w:val="24"/>
+        </w:rPr>
+      </w:pPr>
+      <w:r>
+        <w:rPr>
+          <w:rFonts w:cstheme="minorHAnsi"/>
+          <w:noProof/>
+        </w:rPr>
+        <w:drawing>
+          <wp:inline distT="0" distB="0" distL="0" distR="0" wp14:anchorId="208ECE10" wp14:editId="26DD5E8D">
+            <wp:extent cx="4753958" cy="2236016"/>
+            <wp:effectExtent l="0" t="0" r="8890" b="0"/>
+            <wp:docPr id="19" name="Resim 19"/>
+            <wp:cNvGraphicFramePr>
+              <a:graphicFrameLocks xmlns:a="http://schemas.openxmlformats.org/drawingml/2006/main" noChangeAspect="1"/>
+            </wp:cNvGraphicFramePr>
+            <a:graphic xmlns:a="http://schemas.openxmlformats.org/drawingml/2006/main">
+              <a:graphicData uri="http://schemas.openxmlformats.org/drawingml/2006/picture">
+                <pic:pic xmlns:pic="http://schemas.openxmlformats.org/drawingml/2006/picture">
+                  <pic:nvPicPr>
+                    <pic:cNvPr id="1" name=""/>
+                    <pic:cNvPicPr/>
+                  </pic:nvPicPr>
+                  <pic:blipFill>
+                    <a:blip r:embed="rId23"/>
+                    <a:stretch>
+                      <a:fillRect/>
+                    </a:stretch>
+                  </pic:blipFill>
+                  <pic:spPr>
+                    <a:xfrm>
+                      <a:off x="0" y="0"/>
                       <a:ext cx="4759087" cy="2238428"/>
                     </a:xfrm>
                     <a:prstGeom prst="rect">
@@ -4429,7 +4388,7 @@
     </w:p>
     <w:p>
       <w:pPr>
-        <w:pStyle w:val="ResimYazs"/>
+        <w:pStyle w:val="Caption"/>
         <w:jc w:val="center"/>
         <w:rPr>
           <w:rFonts w:cstheme="minorHAnsi"/>
@@ -4471,7 +4430,7 @@
     </w:p>
     <w:tbl>
       <w:tblPr>
-        <w:tblStyle w:val="TabloKlavuzu"/>
+        <w:tblStyle w:val="TableGrid"/>
         <w:tblW w:w="9717" w:type="dxa"/>
         <w:tblLook w:val="04A0" w:firstRow="1" w:lastRow="0" w:firstColumn="1" w:lastColumn="0" w:noHBand="0" w:noVBand="1"/>
       </w:tblPr>
@@ -4795,7 +4754,6 @@
                 <w:szCs w:val="12"/>
               </w:rPr>
             </w:pPr>
-            <w:proofErr w:type="gramStart"/>
             <w:r>
               <w:rPr>
                 <w:rFonts w:cstheme="minorHAnsi"/>
@@ -4806,7 +4764,6 @@
               </w:rPr>
               <w:t>P.F</w:t>
             </w:r>
-            <w:proofErr w:type="gramEnd"/>
           </w:p>
         </w:tc>
         <w:tc>
@@ -4980,7 +4937,6 @@
                 <w:szCs w:val="12"/>
               </w:rPr>
             </w:pPr>
-            <w:proofErr w:type="gramStart"/>
             <w:r>
               <w:rPr>
                 <w:rFonts w:cstheme="minorHAnsi"/>
@@ -5002,7 +4958,6 @@
               </w:rPr>
               <w:t>O,RIPPLE</w:t>
             </w:r>
-            <w:proofErr w:type="gramEnd"/>
           </w:p>
         </w:tc>
         <w:tc>
@@ -7057,7 +7012,7 @@
     </w:tbl>
     <w:p>
       <w:pPr>
-        <w:pStyle w:val="ResimYazs"/>
+        <w:pStyle w:val="Caption"/>
         <w:jc w:val="center"/>
         <w:rPr>
           <w:rFonts w:cstheme="minorHAnsi"/>
@@ -7149,7 +7104,7 @@
                     <pic:cNvPicPr/>
                   </pic:nvPicPr>
                   <pic:blipFill>
-                    <a:blip r:embed="rId20"/>
+                    <a:blip r:embed="rId24"/>
                     <a:stretch>
                       <a:fillRect/>
                     </a:stretch>
@@ -7172,7 +7127,7 @@
     </w:p>
     <w:p>
       <w:pPr>
-        <w:pStyle w:val="ResimYazs"/>
+        <w:pStyle w:val="Caption"/>
         <w:jc w:val="center"/>
         <w:rPr>
           <w:rFonts w:cstheme="minorHAnsi"/>
@@ -7266,7 +7221,7 @@
                     <pic:cNvPicPr/>
                   </pic:nvPicPr>
                   <pic:blipFill>
-                    <a:blip r:embed="rId21"/>
+                    <a:blip r:embed="rId25"/>
                     <a:stretch>
                       <a:fillRect/>
                     </a:stretch>
@@ -7289,7 +7244,7 @@
     </w:p>
     <w:p>
       <w:pPr>
-        <w:pStyle w:val="ResimYazs"/>
+        <w:pStyle w:val="Caption"/>
         <w:jc w:val="center"/>
         <w:rPr>
           <w:rFonts w:cstheme="minorHAnsi"/>
@@ -7351,7 +7306,7 @@
                     <pic:cNvPicPr/>
                   </pic:nvPicPr>
                   <pic:blipFill>
-                    <a:blip r:embed="rId22"/>
+                    <a:blip r:embed="rId26"/>
                     <a:stretch>
                       <a:fillRect/>
                     </a:stretch>
@@ -7374,7 +7329,7 @@
     </w:p>
     <w:p>
       <w:pPr>
-        <w:pStyle w:val="ResimYazs"/>
+        <w:pStyle w:val="Caption"/>
         <w:jc w:val="center"/>
         <w:rPr>
           <w:rFonts w:cstheme="minorHAnsi"/>
@@ -7428,7 +7383,7 @@
                     <pic:cNvPicPr/>
                   </pic:nvPicPr>
                   <pic:blipFill>
-                    <a:blip r:embed="rId23"/>
+                    <a:blip r:embed="rId27"/>
                     <a:stretch>
                       <a:fillRect/>
                     </a:stretch>
@@ -7451,7 +7406,7 @@
     </w:p>
     <w:p>
       <w:pPr>
-        <w:pStyle w:val="ResimYazs"/>
+        <w:pStyle w:val="Caption"/>
         <w:jc w:val="center"/>
         <w:rPr>
           <w:rFonts w:cstheme="minorHAnsi"/>
@@ -7493,7 +7448,7 @@
     </w:p>
     <w:tbl>
       <w:tblPr>
-        <w:tblStyle w:val="TabloKlavuzu"/>
+        <w:tblStyle w:val="TableGrid"/>
         <w:tblW w:w="9717" w:type="dxa"/>
         <w:tblLook w:val="04A0" w:firstRow="1" w:lastRow="0" w:firstColumn="1" w:lastColumn="0" w:noHBand="0" w:noVBand="1"/>
       </w:tblPr>
@@ -7817,7 +7772,6 @@
                 <w:szCs w:val="12"/>
               </w:rPr>
             </w:pPr>
-            <w:proofErr w:type="gramStart"/>
             <w:r>
               <w:rPr>
                 <w:rFonts w:cstheme="minorHAnsi"/>
@@ -7828,7 +7782,6 @@
               </w:rPr>
               <w:t>P.F</w:t>
             </w:r>
-            <w:proofErr w:type="gramEnd"/>
           </w:p>
         </w:tc>
         <w:tc>
@@ -8002,7 +7955,6 @@
                 <w:szCs w:val="12"/>
               </w:rPr>
             </w:pPr>
-            <w:proofErr w:type="gramStart"/>
             <w:r>
               <w:rPr>
                 <w:rFonts w:cstheme="minorHAnsi"/>
@@ -8024,7 +7976,6 @@
               </w:rPr>
               <w:t>O,RIPPLE</w:t>
             </w:r>
-            <w:proofErr w:type="gramEnd"/>
           </w:p>
         </w:tc>
         <w:tc>
@@ -10335,7 +10286,7 @@
     </w:tbl>
     <w:p>
       <w:pPr>
-        <w:pStyle w:val="ResimYazs"/>
+        <w:pStyle w:val="Caption"/>
         <w:jc w:val="center"/>
         <w:rPr>
           <w:rFonts w:cstheme="minorHAnsi"/>
@@ -10446,7 +10397,7 @@
                     <pic:cNvPicPr/>
                   </pic:nvPicPr>
                   <pic:blipFill>
-                    <a:blip r:embed="rId24"/>
+                    <a:blip r:embed="rId28"/>
                     <a:stretch>
                       <a:fillRect/>
                     </a:stretch>
@@ -10469,7 +10420,7 @@
     </w:p>
     <w:p>
       <w:pPr>
-        <w:pStyle w:val="ResimYazs"/>
+        <w:pStyle w:val="Caption"/>
         <w:jc w:val="center"/>
         <w:rPr>
           <w:rFonts w:cstheme="minorHAnsi"/>
@@ -10564,7 +10515,7 @@
                     <pic:cNvPicPr/>
                   </pic:nvPicPr>
                   <pic:blipFill>
-                    <a:blip r:embed="rId25"/>
+                    <a:blip r:embed="rId29"/>
                     <a:stretch>
                       <a:fillRect/>
                     </a:stretch>
@@ -10587,7 +10538,7 @@
     </w:p>
     <w:p>
       <w:pPr>
-        <w:pStyle w:val="ResimYazs"/>
+        <w:pStyle w:val="Caption"/>
         <w:jc w:val="center"/>
         <w:rPr>
           <w:rFonts w:cstheme="minorHAnsi"/>
@@ -10643,7 +10594,7 @@
                     <pic:cNvPicPr/>
                   </pic:nvPicPr>
                   <pic:blipFill>
-                    <a:blip r:embed="rId26"/>
+                    <a:blip r:embed="rId30"/>
                     <a:stretch>
                       <a:fillRect/>
                     </a:stretch>
@@ -10666,7 +10617,7 @@
     </w:p>
     <w:p>
       <w:pPr>
-        <w:pStyle w:val="ResimYazs"/>
+        <w:pStyle w:val="Caption"/>
         <w:jc w:val="center"/>
         <w:rPr>
           <w:rFonts w:cstheme="minorHAnsi"/>
@@ -10720,7 +10671,7 @@
                     <pic:cNvPicPr/>
                   </pic:nvPicPr>
                   <pic:blipFill>
-                    <a:blip r:embed="rId27"/>
+                    <a:blip r:embed="rId31"/>
                     <a:stretch>
                       <a:fillRect/>
                     </a:stretch>
@@ -10743,7 +10694,7 @@
     </w:p>
     <w:p>
       <w:pPr>
-        <w:pStyle w:val="ResimYazs"/>
+        <w:pStyle w:val="Caption"/>
         <w:jc w:val="center"/>
         <w:rPr>
           <w:rFonts w:cstheme="minorHAnsi"/>
@@ -10785,7 +10736,7 @@
     </w:p>
     <w:tbl>
       <w:tblPr>
-        <w:tblStyle w:val="TabloKlavuzu"/>
+        <w:tblStyle w:val="TableGrid"/>
         <w:tblW w:w="9717" w:type="dxa"/>
         <w:tblLook w:val="04A0" w:firstRow="1" w:lastRow="0" w:firstColumn="1" w:lastColumn="0" w:noHBand="0" w:noVBand="1"/>
       </w:tblPr>
@@ -11109,7 +11060,6 @@
                 <w:szCs w:val="12"/>
               </w:rPr>
             </w:pPr>
-            <w:proofErr w:type="gramStart"/>
             <w:r>
               <w:rPr>
                 <w:rFonts w:cstheme="minorHAnsi"/>
@@ -11120,7 +11070,6 @@
               </w:rPr>
               <w:t>P.F</w:t>
             </w:r>
-            <w:proofErr w:type="gramEnd"/>
           </w:p>
         </w:tc>
         <w:tc>
@@ -11294,7 +11243,6 @@
                 <w:szCs w:val="12"/>
               </w:rPr>
             </w:pPr>
-            <w:proofErr w:type="gramStart"/>
             <w:r>
               <w:rPr>
                 <w:rFonts w:cstheme="minorHAnsi"/>
@@ -11316,7 +11264,6 @@
               </w:rPr>
               <w:t>O,RIPPLE</w:t>
             </w:r>
-            <w:proofErr w:type="gramEnd"/>
           </w:p>
         </w:tc>
         <w:tc>
@@ -13979,7 +13926,7 @@
     </w:tbl>
     <w:p>
       <w:pPr>
-        <w:pStyle w:val="ResimYazs"/>
+        <w:pStyle w:val="Caption"/>
         <w:jc w:val="center"/>
         <w:rPr>
           <w:rFonts w:cstheme="minorHAnsi"/>
@@ -14226,7 +14173,7 @@
     </w:p>
     <w:tbl>
       <w:tblPr>
-        <w:tblStyle w:val="TabloKlavuzu"/>
+        <w:tblStyle w:val="TableGrid"/>
         <w:tblW w:w="9717" w:type="dxa"/>
         <w:tblLook w:val="04A0" w:firstRow="1" w:lastRow="0" w:firstColumn="1" w:lastColumn="0" w:noHBand="0" w:noVBand="1"/>
       </w:tblPr>
@@ -14550,7 +14497,6 @@
                 <w:szCs w:val="12"/>
               </w:rPr>
             </w:pPr>
-            <w:proofErr w:type="gramStart"/>
             <w:r>
               <w:rPr>
                 <w:rFonts w:cstheme="minorHAnsi"/>
@@ -14561,7 +14507,6 @@
               </w:rPr>
               <w:t>P.F</w:t>
             </w:r>
-            <w:proofErr w:type="gramEnd"/>
           </w:p>
         </w:tc>
         <w:tc>
@@ -14735,7 +14680,6 @@
                 <w:szCs w:val="12"/>
               </w:rPr>
             </w:pPr>
-            <w:proofErr w:type="gramStart"/>
             <w:r>
               <w:rPr>
                 <w:rFonts w:cstheme="minorHAnsi"/>
@@ -14757,7 +14701,6 @@
               </w:rPr>
               <w:t>O,RIPPLE</w:t>
             </w:r>
-            <w:proofErr w:type="gramEnd"/>
           </w:p>
         </w:tc>
         <w:tc>
@@ -18923,6 +18866,89 @@
     </w:sectPr>
   </w:body>
 </w:document>
+</file>
+
+<file path=word/comments.xml><?xml version="1.0" encoding="utf-8"?>
+<w:comments xmlns:wpc="http://schemas.microsoft.com/office/word/2010/wordprocessingCanvas" xmlns:cx="http://schemas.microsoft.com/office/drawing/2014/chartex" xmlns:cx1="http://schemas.microsoft.com/office/drawing/2015/9/8/chartex" xmlns:cx2="http://schemas.microsoft.com/office/drawing/2015/10/21/chartex" xmlns:cx3="http://schemas.microsoft.com/office/drawing/2016/5/9/chartex" xmlns:cx4="http://schemas.microsoft.com/office/drawing/2016/5/10/chartex" xmlns:cx5="http://schemas.microsoft.com/office/drawing/2016/5/11/chartex" xmlns:cx6="http://schemas.microsoft.com/office/drawing/2016/5/12/chartex" xmlns:cx7="http://schemas.microsoft.com/office/drawing/2016/5/13/chartex" xmlns:cx8="http://schemas.microsoft.com/office/drawing/2016/5/14/chartex" xmlns:mc="http://schemas.openxmlformats.org/markup-compatibility/2006" xmlns:aink="http://schemas.microsoft.com/office/drawing/2016/ink" xmlns:am3d="http://schemas.microsoft.com/office/drawing/2017/model3d" xmlns:o="urn:schemas-microsoft-com:office:office" xmlns:r="http://schemas.openxmlformats.org/officeDocument/2006/relationships" xmlns:m="http://schemas.openxmlformats.org/officeDocument/2006/math" xmlns:v="urn:schemas-microsoft-com:vml" xmlns:wp14="http://schemas.microsoft.com/office/word/2010/wordprocessingDrawing" xmlns:wp="http://schemas.openxmlformats.org/drawingml/2006/wordprocessingDrawing" xmlns:w10="urn:schemas-microsoft-com:office:word" xmlns:w="http://schemas.openxmlformats.org/wordprocessingml/2006/main" xmlns:w14="http://schemas.microsoft.com/office/word/2010/wordml" xmlns:w15="http://schemas.microsoft.com/office/word/2012/wordml" xmlns:w16cex="http://schemas.microsoft.com/office/word/2018/wordml/cex" xmlns:w16cid="http://schemas.microsoft.com/office/word/2016/wordml/cid" xmlns:w16="http://schemas.microsoft.com/office/word/2018/wordml" xmlns:w16se="http://schemas.microsoft.com/office/word/2015/wordml/symex" xmlns:wpg="http://schemas.microsoft.com/office/word/2010/wordprocessingGroup" xmlns:wpi="http://schemas.microsoft.com/office/word/2010/wordprocessingInk" xmlns:wne="http://schemas.microsoft.com/office/word/2006/wordml" xmlns:wps="http://schemas.microsoft.com/office/word/2010/wordprocessingShape" mc:Ignorable="w14 w15 w16se w16cid w16 w16cex wp14">
+  <w:comment w:id="0" w:author="Yunus Çay" w:date="2020-12-20T04:51:00Z" w:initials="YÇ">
+    <w:p>
+      <w:pPr>
+        <w:pStyle w:val="CommentText"/>
+      </w:pPr>
+      <w:r>
+        <w:rPr>
+          <w:rStyle w:val="CommentReference"/>
+        </w:rPr>
+        <w:annotationRef/>
+      </w:r>
+      <w:r>
+        <w:t>Wrong waveforms and data for 60° firing angle</w:t>
+      </w:r>
+    </w:p>
+  </w:comment>
+  <w:comment w:id="1" w:author="Yunus Çay" w:date="2020-12-20T05:00:00Z" w:initials="YÇ">
+    <w:p>
+      <w:pPr>
+        <w:pStyle w:val="CommentText"/>
+      </w:pPr>
+      <w:r>
+        <w:rPr>
+          <w:rStyle w:val="CommentReference"/>
+        </w:rPr>
+        <w:annotationRef/>
+      </w:r>
+      <w:r>
+        <w:t>There is no comparison or any word about real experiment. The experimental data should be put.</w:t>
+      </w:r>
+    </w:p>
+  </w:comment>
+  <w:comment w:id="2" w:author="Yunus Çay" w:date="2020-12-20T04:55:00Z" w:initials="YÇ">
+    <w:p>
+      <w:pPr>
+        <w:pStyle w:val="CommentText"/>
+      </w:pPr>
+      <w:r>
+        <w:rPr>
+          <w:rStyle w:val="CommentReference"/>
+        </w:rPr>
+        <w:annotationRef/>
+      </w:r>
+      <w:r>
+        <w:t>The measured THD values are related with input current. Also, the sinusoidal and THD relation is correct, but the THD and square wave shaped resembling seem</w:t>
+      </w:r>
+      <w:r>
+        <w:t>s</w:t>
+      </w:r>
+      <w:r>
+        <w:t xml:space="preserve"> odd a bit.</w:t>
+      </w:r>
+    </w:p>
+  </w:comment>
+</w:comments>
+</file>
+
+<file path=word/commentsExtended.xml><?xml version="1.0" encoding="utf-8"?>
+<w15:commentsEx xmlns:wpc="http://schemas.microsoft.com/office/word/2010/wordprocessingCanvas" xmlns:cx="http://schemas.microsoft.com/office/drawing/2014/chartex" xmlns:cx1="http://schemas.microsoft.com/office/drawing/2015/9/8/chartex" xmlns:cx2="http://schemas.microsoft.com/office/drawing/2015/10/21/chartex" xmlns:cx3="http://schemas.microsoft.com/office/drawing/2016/5/9/chartex" xmlns:cx4="http://schemas.microsoft.com/office/drawing/2016/5/10/chartex" xmlns:cx5="http://schemas.microsoft.com/office/drawing/2016/5/11/chartex" xmlns:cx6="http://schemas.microsoft.com/office/drawing/2016/5/12/chartex" xmlns:cx7="http://schemas.microsoft.com/office/drawing/2016/5/13/chartex" xmlns:cx8="http://schemas.microsoft.com/office/drawing/2016/5/14/chartex" xmlns:mc="http://schemas.openxmlformats.org/markup-compatibility/2006" xmlns:aink="http://schemas.microsoft.com/office/drawing/2016/ink" xmlns:am3d="http://schemas.microsoft.com/office/drawing/2017/model3d" xmlns:o="urn:schemas-microsoft-com:office:office" xmlns:r="http://schemas.openxmlformats.org/officeDocument/2006/relationships" xmlns:m="http://schemas.openxmlformats.org/officeDocument/2006/math" xmlns:v="urn:schemas-microsoft-com:vml" xmlns:wp14="http://schemas.microsoft.com/office/word/2010/wordprocessingDrawing" xmlns:wp="http://schemas.openxmlformats.org/drawingml/2006/wordprocessingDrawing" xmlns:w10="urn:schemas-microsoft-com:office:word" xmlns:w="http://schemas.openxmlformats.org/wordprocessingml/2006/main" xmlns:w14="http://schemas.microsoft.com/office/word/2010/wordml" xmlns:w15="http://schemas.microsoft.com/office/word/2012/wordml" xmlns:w16cex="http://schemas.microsoft.com/office/word/2018/wordml/cex" xmlns:w16cid="http://schemas.microsoft.com/office/word/2016/wordml/cid" xmlns:w16="http://schemas.microsoft.com/office/word/2018/wordml" xmlns:w16se="http://schemas.microsoft.com/office/word/2015/wordml/symex" xmlns:wpg="http://schemas.microsoft.com/office/word/2010/wordprocessingGroup" xmlns:wpi="http://schemas.microsoft.com/office/word/2010/wordprocessingInk" xmlns:wne="http://schemas.microsoft.com/office/word/2006/wordml" xmlns:wps="http://schemas.microsoft.com/office/word/2010/wordprocessingShape" mc:Ignorable="w14 w15 w16se w16cid w16 w16cex wp14">
+  <w15:commentEx w15:paraId="1103040B" w15:done="0"/>
+  <w15:commentEx w15:paraId="5DB62CE5" w15:done="0"/>
+  <w15:commentEx w15:paraId="6358640A" w15:done="0"/>
+</w15:commentsEx>
+</file>
+
+<file path=word/commentsExtensible.xml><?xml version="1.0" encoding="utf-8"?>
+<w16cex:commentsExtensible xmlns:wpc="http://schemas.microsoft.com/office/word/2010/wordprocessingCanvas" xmlns:cx="http://schemas.microsoft.com/office/drawing/2014/chartex" xmlns:cx1="http://schemas.microsoft.com/office/drawing/2015/9/8/chartex" xmlns:cx2="http://schemas.microsoft.com/office/drawing/2015/10/21/chartex" xmlns:cx3="http://schemas.microsoft.com/office/drawing/2016/5/9/chartex" xmlns:cx4="http://schemas.microsoft.com/office/drawing/2016/5/10/chartex" xmlns:cx5="http://schemas.microsoft.com/office/drawing/2016/5/11/chartex" xmlns:cx6="http://schemas.microsoft.com/office/drawing/2016/5/12/chartex" xmlns:cx7="http://schemas.microsoft.com/office/drawing/2016/5/13/chartex" xmlns:cx8="http://schemas.microsoft.com/office/drawing/2016/5/14/chartex" xmlns:mc="http://schemas.openxmlformats.org/markup-compatibility/2006" xmlns:aink="http://schemas.microsoft.com/office/drawing/2016/ink" xmlns:am3d="http://schemas.microsoft.com/office/drawing/2017/model3d" xmlns:o="urn:schemas-microsoft-com:office:office" xmlns:r="http://schemas.openxmlformats.org/officeDocument/2006/relationships" xmlns:m="http://schemas.openxmlformats.org/officeDocument/2006/math" xmlns:v="urn:schemas-microsoft-com:vml" xmlns:wp14="http://schemas.microsoft.com/office/word/2010/wordprocessingDrawing" xmlns:wp="http://schemas.openxmlformats.org/drawingml/2006/wordprocessingDrawing" xmlns:w10="urn:schemas-microsoft-com:office:word" xmlns:w="http://schemas.openxmlformats.org/wordprocessingml/2006/main" xmlns:w14="http://schemas.microsoft.com/office/word/2010/wordml" xmlns:w15="http://schemas.microsoft.com/office/word/2012/wordml" xmlns:w16cex="http://schemas.microsoft.com/office/word/2018/wordml/cex" xmlns:w16cid="http://schemas.microsoft.com/office/word/2016/wordml/cid" xmlns:w16="http://schemas.microsoft.com/office/word/2018/wordml" xmlns:w16se="http://schemas.microsoft.com/office/word/2015/wordml/symex" xmlns:wpg="http://schemas.microsoft.com/office/word/2010/wordprocessingGroup" xmlns:wpi="http://schemas.microsoft.com/office/word/2010/wordprocessingInk" xmlns:wne="http://schemas.microsoft.com/office/word/2006/wordml" xmlns:wps="http://schemas.microsoft.com/office/word/2010/wordprocessingShape" mc:Ignorable="w14 w15 w16se w16cid w16 w16cex wp14">
+  <w16cex:commentExtensible w16cex:durableId="238956C6" w16cex:dateUtc="2020-12-20T01:51:00Z"/>
+  <w16cex:commentExtensible w16cex:durableId="238958D8" w16cex:dateUtc="2020-12-20T02:00:00Z"/>
+  <w16cex:commentExtensible w16cex:durableId="238957D1" w16cex:dateUtc="2020-12-20T01:55:00Z"/>
+</w16cex:commentsExtensible>
+</file>
+
+<file path=word/commentsIds.xml><?xml version="1.0" encoding="utf-8"?>
+<w16cid:commentsIds xmlns:wpc="http://schemas.microsoft.com/office/word/2010/wordprocessingCanvas" xmlns:cx="http://schemas.microsoft.com/office/drawing/2014/chartex" xmlns:cx1="http://schemas.microsoft.com/office/drawing/2015/9/8/chartex" xmlns:cx2="http://schemas.microsoft.com/office/drawing/2015/10/21/chartex" xmlns:cx3="http://schemas.microsoft.com/office/drawing/2016/5/9/chartex" xmlns:cx4="http://schemas.microsoft.com/office/drawing/2016/5/10/chartex" xmlns:cx5="http://schemas.microsoft.com/office/drawing/2016/5/11/chartex" xmlns:cx6="http://schemas.microsoft.com/office/drawing/2016/5/12/chartex" xmlns:cx7="http://schemas.microsoft.com/office/drawing/2016/5/13/chartex" xmlns:cx8="http://schemas.microsoft.com/office/drawing/2016/5/14/chartex" xmlns:mc="http://schemas.openxmlformats.org/markup-compatibility/2006" xmlns:aink="http://schemas.microsoft.com/office/drawing/2016/ink" xmlns:am3d="http://schemas.microsoft.com/office/drawing/2017/model3d" xmlns:o="urn:schemas-microsoft-com:office:office" xmlns:r="http://schemas.openxmlformats.org/officeDocument/2006/relationships" xmlns:m="http://schemas.openxmlformats.org/officeDocument/2006/math" xmlns:v="urn:schemas-microsoft-com:vml" xmlns:wp14="http://schemas.microsoft.com/office/word/2010/wordprocessingDrawing" xmlns:wp="http://schemas.openxmlformats.org/drawingml/2006/wordprocessingDrawing" xmlns:w10="urn:schemas-microsoft-com:office:word" xmlns:w="http://schemas.openxmlformats.org/wordprocessingml/2006/main" xmlns:w14="http://schemas.microsoft.com/office/word/2010/wordml" xmlns:w15="http://schemas.microsoft.com/office/word/2012/wordml" xmlns:w16cex="http://schemas.microsoft.com/office/word/2018/wordml/cex" xmlns:w16cid="http://schemas.microsoft.com/office/word/2016/wordml/cid" xmlns:w16="http://schemas.microsoft.com/office/word/2018/wordml" xmlns:w16se="http://schemas.microsoft.com/office/word/2015/wordml/symex" xmlns:wpg="http://schemas.microsoft.com/office/word/2010/wordprocessingGroup" xmlns:wpi="http://schemas.microsoft.com/office/word/2010/wordprocessingInk" xmlns:wne="http://schemas.microsoft.com/office/word/2006/wordml" xmlns:wps="http://schemas.microsoft.com/office/word/2010/wordprocessingShape" mc:Ignorable="w14 w15 w16se w16cid w16 w16cex wp14">
+  <w16cid:commentId w16cid:paraId="1103040B" w16cid:durableId="238956C6"/>
+  <w16cid:commentId w16cid:paraId="5DB62CE5" w16cid:durableId="238958D8"/>
+  <w16cid:commentId w16cid:paraId="6358640A" w16cid:durableId="238957D1"/>
+</w16cid:commentsIds>
 </file>
 
 <file path=word/numbering.xml><?xml version="1.0" encoding="utf-8"?>
@@ -19109,6 +19135,14 @@
     <w:abstractNumId w:val="0"/>
   </w:num>
 </w:numbering>
+</file>
+
+<file path=word/people.xml><?xml version="1.0" encoding="utf-8"?>
+<w15:people xmlns:wpc="http://schemas.microsoft.com/office/word/2010/wordprocessingCanvas" xmlns:cx="http://schemas.microsoft.com/office/drawing/2014/chartex" xmlns:cx1="http://schemas.microsoft.com/office/drawing/2015/9/8/chartex" xmlns:cx2="http://schemas.microsoft.com/office/drawing/2015/10/21/chartex" xmlns:cx3="http://schemas.microsoft.com/office/drawing/2016/5/9/chartex" xmlns:cx4="http://schemas.microsoft.com/office/drawing/2016/5/10/chartex" xmlns:cx5="http://schemas.microsoft.com/office/drawing/2016/5/11/chartex" xmlns:cx6="http://schemas.microsoft.com/office/drawing/2016/5/12/chartex" xmlns:cx7="http://schemas.microsoft.com/office/drawing/2016/5/13/chartex" xmlns:cx8="http://schemas.microsoft.com/office/drawing/2016/5/14/chartex" xmlns:mc="http://schemas.openxmlformats.org/markup-compatibility/2006" xmlns:aink="http://schemas.microsoft.com/office/drawing/2016/ink" xmlns:am3d="http://schemas.microsoft.com/office/drawing/2017/model3d" xmlns:o="urn:schemas-microsoft-com:office:office" xmlns:r="http://schemas.openxmlformats.org/officeDocument/2006/relationships" xmlns:m="http://schemas.openxmlformats.org/officeDocument/2006/math" xmlns:v="urn:schemas-microsoft-com:vml" xmlns:wp14="http://schemas.microsoft.com/office/word/2010/wordprocessingDrawing" xmlns:wp="http://schemas.openxmlformats.org/drawingml/2006/wordprocessingDrawing" xmlns:w10="urn:schemas-microsoft-com:office:word" xmlns:w="http://schemas.openxmlformats.org/wordprocessingml/2006/main" xmlns:w14="http://schemas.microsoft.com/office/word/2010/wordml" xmlns:w15="http://schemas.microsoft.com/office/word/2012/wordml" xmlns:w16cex="http://schemas.microsoft.com/office/word/2018/wordml/cex" xmlns:w16cid="http://schemas.microsoft.com/office/word/2016/wordml/cid" xmlns:w16="http://schemas.microsoft.com/office/word/2018/wordml" xmlns:w16se="http://schemas.microsoft.com/office/word/2015/wordml/symex" xmlns:wpg="http://schemas.microsoft.com/office/word/2010/wordprocessingGroup" xmlns:wpi="http://schemas.microsoft.com/office/word/2010/wordprocessingInk" xmlns:wne="http://schemas.microsoft.com/office/word/2006/wordml" xmlns:wps="http://schemas.microsoft.com/office/word/2010/wordprocessingShape" mc:Ignorable="w14 w15 w16se w16cid w16 w16cex wp14">
+  <w15:person w15:author="Yunus Çay">
+    <w15:presenceInfo w15:providerId="None" w15:userId="Yunus Çay"/>
+  </w15:person>
+</w15:people>
 </file>
 
 <file path=word/styles.xml><?xml version="1.0" encoding="utf-8"?>
@@ -19513,13 +19547,13 @@
       <w:lang w:val="en-US"/>
     </w:rPr>
   </w:style>
-  <w:style w:type="character" w:default="1" w:styleId="VarsaylanParagrafYazTipi">
+  <w:style w:type="character" w:default="1" w:styleId="DefaultParagraphFont">
     <w:name w:val="Default Paragraph Font"/>
     <w:uiPriority w:val="1"/>
     <w:semiHidden/>
     <w:unhideWhenUsed/>
   </w:style>
-  <w:style w:type="table" w:default="1" w:styleId="NormalTablo">
+  <w:style w:type="table" w:default="1" w:styleId="TableNormal">
     <w:name w:val="Normal Table"/>
     <w:uiPriority w:val="99"/>
     <w:semiHidden/>
@@ -19534,15 +19568,15 @@
       </w:tblCellMar>
     </w:tblPr>
   </w:style>
-  <w:style w:type="numbering" w:default="1" w:styleId="ListeYok">
+  <w:style w:type="numbering" w:default="1" w:styleId="NoList">
     <w:name w:val="No List"/>
     <w:uiPriority w:val="99"/>
     <w:semiHidden/>
     <w:unhideWhenUsed/>
   </w:style>
-  <w:style w:type="character" w:styleId="YerTutucuMetni">
+  <w:style w:type="character" w:styleId="PlaceholderText">
     <w:name w:val="Placeholder Text"/>
-    <w:basedOn w:val="VarsaylanParagrafYazTipi"/>
+    <w:basedOn w:val="DefaultParagraphFont"/>
     <w:uiPriority w:val="99"/>
     <w:semiHidden/>
     <w:rsid w:val="00CB5A4B"/>
@@ -19550,7 +19584,7 @@
       <w:color w:val="808080"/>
     </w:rPr>
   </w:style>
-  <w:style w:type="paragraph" w:styleId="ListeParagraf">
+  <w:style w:type="paragraph" w:styleId="ListParagraph">
     <w:name w:val="List Paragraph"/>
     <w:basedOn w:val="Normal"/>
     <w:uiPriority w:val="34"/>
@@ -19561,7 +19595,7 @@
       <w:contextualSpacing/>
     </w:pPr>
   </w:style>
-  <w:style w:type="paragraph" w:styleId="ResimYazs">
+  <w:style w:type="paragraph" w:styleId="Caption">
     <w:name w:val="caption"/>
     <w:basedOn w:val="Normal"/>
     <w:next w:val="Normal"/>
@@ -19596,9 +19630,9 @@
       <w:szCs w:val="24"/>
     </w:rPr>
   </w:style>
-  <w:style w:type="table" w:styleId="TabloKlavuzu">
+  <w:style w:type="table" w:styleId="TableGrid">
     <w:name w:val="Table Grid"/>
-    <w:basedOn w:val="NormalTablo"/>
+    <w:basedOn w:val="TableNormal"/>
     <w:uiPriority w:val="39"/>
     <w:rsid w:val="00A17737"/>
     <w:pPr>
@@ -19614,6 +19648,107 @@
         <w:insideV w:val="single" w:sz="4" w:space="0" w:color="auto"/>
       </w:tblBorders>
     </w:tblPr>
+  </w:style>
+  <w:style w:type="character" w:styleId="CommentReference">
+    <w:name w:val="annotation reference"/>
+    <w:basedOn w:val="DefaultParagraphFont"/>
+    <w:uiPriority w:val="99"/>
+    <w:semiHidden/>
+    <w:unhideWhenUsed/>
+    <w:rsid w:val="00374D2D"/>
+    <w:rPr>
+      <w:sz w:val="16"/>
+      <w:szCs w:val="16"/>
+    </w:rPr>
+  </w:style>
+  <w:style w:type="paragraph" w:styleId="CommentText">
+    <w:name w:val="annotation text"/>
+    <w:basedOn w:val="Normal"/>
+    <w:link w:val="CommentTextChar"/>
+    <w:uiPriority w:val="99"/>
+    <w:semiHidden/>
+    <w:unhideWhenUsed/>
+    <w:rsid w:val="00374D2D"/>
+    <w:pPr>
+      <w:spacing w:line="240" w:lineRule="auto"/>
+    </w:pPr>
+    <w:rPr>
+      <w:sz w:val="20"/>
+      <w:szCs w:val="20"/>
+    </w:rPr>
+  </w:style>
+  <w:style w:type="character" w:customStyle="1" w:styleId="CommentTextChar">
+    <w:name w:val="Comment Text Char"/>
+    <w:basedOn w:val="DefaultParagraphFont"/>
+    <w:link w:val="CommentText"/>
+    <w:uiPriority w:val="99"/>
+    <w:semiHidden/>
+    <w:rsid w:val="00374D2D"/>
+    <w:rPr>
+      <w:sz w:val="20"/>
+      <w:szCs w:val="20"/>
+      <w:lang w:val="en-US"/>
+    </w:rPr>
+  </w:style>
+  <w:style w:type="paragraph" w:styleId="CommentSubject">
+    <w:name w:val="annotation subject"/>
+    <w:basedOn w:val="CommentText"/>
+    <w:next w:val="CommentText"/>
+    <w:link w:val="CommentSubjectChar"/>
+    <w:uiPriority w:val="99"/>
+    <w:semiHidden/>
+    <w:unhideWhenUsed/>
+    <w:rsid w:val="00374D2D"/>
+    <w:rPr>
+      <w:b/>
+      <w:bCs/>
+    </w:rPr>
+  </w:style>
+  <w:style w:type="character" w:customStyle="1" w:styleId="CommentSubjectChar">
+    <w:name w:val="Comment Subject Char"/>
+    <w:basedOn w:val="CommentTextChar"/>
+    <w:link w:val="CommentSubject"/>
+    <w:uiPriority w:val="99"/>
+    <w:semiHidden/>
+    <w:rsid w:val="00374D2D"/>
+    <w:rPr>
+      <w:b/>
+      <w:bCs/>
+      <w:sz w:val="20"/>
+      <w:szCs w:val="20"/>
+      <w:lang w:val="en-US"/>
+    </w:rPr>
+  </w:style>
+  <w:style w:type="paragraph" w:styleId="BalloonText">
+    <w:name w:val="Balloon Text"/>
+    <w:basedOn w:val="Normal"/>
+    <w:link w:val="BalloonTextChar"/>
+    <w:uiPriority w:val="99"/>
+    <w:semiHidden/>
+    <w:unhideWhenUsed/>
+    <w:rsid w:val="00374D2D"/>
+    <w:pPr>
+      <w:spacing w:after="0" w:line="240" w:lineRule="auto"/>
+    </w:pPr>
+    <w:rPr>
+      <w:rFonts w:ascii="Segoe UI" w:hAnsi="Segoe UI" w:cs="Segoe UI"/>
+      <w:sz w:val="18"/>
+      <w:szCs w:val="18"/>
+    </w:rPr>
+  </w:style>
+  <w:style w:type="character" w:customStyle="1" w:styleId="BalloonTextChar">
+    <w:name w:val="Balloon Text Char"/>
+    <w:basedOn w:val="DefaultParagraphFont"/>
+    <w:link w:val="BalloonText"/>
+    <w:uiPriority w:val="99"/>
+    <w:semiHidden/>
+    <w:rsid w:val="00374D2D"/>
+    <w:rPr>
+      <w:rFonts w:ascii="Segoe UI" w:hAnsi="Segoe UI" w:cs="Segoe UI"/>
+      <w:sz w:val="18"/>
+      <w:szCs w:val="18"/>
+      <w:lang w:val="en-US"/>
+    </w:rPr>
   </w:style>
 </w:styles>
 </file>

</xml_diff>